<commit_message>
added beschrijving eisen aan ontwikel document
</commit_message>
<xml_diff>
--- a/OntwikkelDocument.docx
+++ b/OntwikkelDocument.docx
@@ -49,6 +49,218 @@
     </w:p>
     <w:p>
       <w:pPr>
+        <w:pStyle w:val="Lijstalinea"/>
+        <w:numPr>
+          <w:ilvl w:val="0"/>
+          <w:numId w:val="1"/>
+        </w:numPr>
+      </w:pPr>
+      <w:r>
+        <w:t xml:space="preserve">Het </w:t>
+      </w:r>
+      <w:r>
+        <w:t xml:space="preserve">speelveld </w:t>
+      </w:r>
+      <w:r>
+        <w:t>is een vierkant vlak</w:t>
+      </w:r>
+    </w:p>
+    <w:p>
+      <w:pPr>
+        <w:pStyle w:val="Lijstalinea"/>
+        <w:numPr>
+          <w:ilvl w:val="0"/>
+          <w:numId w:val="1"/>
+        </w:numPr>
+      </w:pPr>
+      <w:r>
+        <w:t>Als de speler het eindveld bereikt krijgt hij een melding</w:t>
+      </w:r>
+    </w:p>
+    <w:p>
+      <w:pPr>
+        <w:pStyle w:val="Lijstalinea"/>
+        <w:numPr>
+          <w:ilvl w:val="0"/>
+          <w:numId w:val="1"/>
+        </w:numPr>
+      </w:pPr>
+      <w:r>
+        <w:t>Het speelveld bevat obstakels zoals muren en barricades</w:t>
+      </w:r>
+    </w:p>
+    <w:p/>
+    <w:p>
+      <w:pPr>
+        <w:pStyle w:val="Lijstalinea"/>
+        <w:numPr>
+          <w:ilvl w:val="0"/>
+          <w:numId w:val="1"/>
+        </w:numPr>
+      </w:pPr>
+      <w:r>
+        <w:t>Barricades kunnen opengemaakt worden met sleutels</w:t>
+      </w:r>
+    </w:p>
+    <w:p>
+      <w:pPr>
+        <w:pStyle w:val="Lijstalinea"/>
+        <w:numPr>
+          <w:ilvl w:val="0"/>
+          <w:numId w:val="1"/>
+        </w:numPr>
+      </w:pPr>
+      <w:r>
+        <w:t>Sleutels werken alleen op barricades met de zelfde pincode als de sleutel</w:t>
+      </w:r>
+    </w:p>
+    <w:p>
+      <w:pPr>
+        <w:pStyle w:val="Lijstalinea"/>
+        <w:numPr>
+          <w:ilvl w:val="0"/>
+          <w:numId w:val="1"/>
+        </w:numPr>
+      </w:pPr>
+      <w:r>
+        <w:t xml:space="preserve">Als </w:t>
+      </w:r>
+      <w:r>
+        <w:t>de speler</w:t>
+      </w:r>
+      <w:r>
+        <w:t xml:space="preserve"> een sleutel probeert </w:t>
+      </w:r>
+      <w:r>
+        <w:t>te gebruiken op een barricade met een andere pincode, krijgt de speler een melding</w:t>
+      </w:r>
+    </w:p>
+    <w:p/>
+    <w:p>
+      <w:pPr>
+        <w:pStyle w:val="Lijstalinea"/>
+        <w:numPr>
+          <w:ilvl w:val="0"/>
+          <w:numId w:val="1"/>
+        </w:numPr>
+      </w:pPr>
+      <w:r>
+        <w:t>De speler kan/moet sleutels ompakken</w:t>
+      </w:r>
+      <w:r>
+        <w:t xml:space="preserve"> </w:t>
+      </w:r>
+    </w:p>
+    <w:p>
+      <w:pPr>
+        <w:pStyle w:val="Lijstalinea"/>
+        <w:numPr>
+          <w:ilvl w:val="0"/>
+          <w:numId w:val="1"/>
+        </w:numPr>
+      </w:pPr>
+      <w:r>
+        <w:t>De speler kan de sleutel die hij/zij bij zich heeft niet op de grond leggen(droppen)</w:t>
+      </w:r>
+    </w:p>
+    <w:p>
+      <w:pPr>
+        <w:pStyle w:val="Lijstalinea"/>
+        <w:numPr>
+          <w:ilvl w:val="0"/>
+          <w:numId w:val="1"/>
+        </w:numPr>
+      </w:pPr>
+      <w:r>
+        <w:t>De speler kan maar 1 sleutel bij zich hebben</w:t>
+      </w:r>
+      <w:r>
+        <w:t xml:space="preserve"> </w:t>
+      </w:r>
+    </w:p>
+    <w:p>
+      <w:pPr>
+        <w:pStyle w:val="Lijstalinea"/>
+        <w:numPr>
+          <w:ilvl w:val="0"/>
+          <w:numId w:val="1"/>
+        </w:numPr>
+      </w:pPr>
+      <w:r>
+        <w:t>Sleutels kunnen maar 1 keer opgepakt worden. na een sleutel is opgepakt ligt deze niet meer op het veld</w:t>
+      </w:r>
+    </w:p>
+    <w:p>
+      <w:pPr>
+        <w:pStyle w:val="Lijstalinea"/>
+        <w:numPr>
+          <w:ilvl w:val="0"/>
+          <w:numId w:val="1"/>
+        </w:numPr>
+      </w:pPr>
+      <w:r>
+        <w:t>Een sleutel kan meerdere keren gebruikt worden</w:t>
+      </w:r>
+    </w:p>
+    <w:p>
+      <w:pPr>
+        <w:pStyle w:val="Lijstalinea"/>
+        <w:numPr>
+          <w:ilvl w:val="0"/>
+          <w:numId w:val="1"/>
+        </w:numPr>
+        <w:rPr>
+          <w:color w:val="FF00FF"/>
+        </w:rPr>
+      </w:pPr>
+      <w:r>
+        <w:rPr>
+          <w:color w:val="FF00FF"/>
+        </w:rPr>
+        <w:t>Als de speler op een sleutel gaat staan terwijl hij al een sleutel heeft pakt hij de nieuwe sleutel op en verdwijnt de sleutel die hij had</w:t>
+      </w:r>
+      <w:bookmarkStart w:id="0" w:name="_GoBack"/>
+      <w:bookmarkEnd w:id="0"/>
+    </w:p>
+    <w:p/>
+    <w:p>
+      <w:pPr>
+        <w:pStyle w:val="Lijstalinea"/>
+        <w:numPr>
+          <w:ilvl w:val="0"/>
+          <w:numId w:val="1"/>
+        </w:numPr>
+      </w:pPr>
+      <w:r>
+        <w:t>De speler kan met behulp van de pijltjestoetsen op het toetsenbord zich verplaatsen</w:t>
+      </w:r>
+    </w:p>
+    <w:p>
+      <w:pPr>
+        <w:pStyle w:val="Lijstalinea"/>
+        <w:numPr>
+          <w:ilvl w:val="0"/>
+          <w:numId w:val="1"/>
+        </w:numPr>
+      </w:pPr>
+      <w:r>
+        <w:t>Het moet mogelijk zijn om halverwege een spel, het hetzelfde speelveld opnieuw te starten</w:t>
+      </w:r>
+    </w:p>
+    <w:p>
+      <w:pPr>
+        <w:pStyle w:val="Lijstalinea"/>
+        <w:numPr>
+          <w:ilvl w:val="0"/>
+          <w:numId w:val="1"/>
+        </w:numPr>
+      </w:pPr>
+      <w:r>
+        <w:t>Het spel moet uitgebreid kunnen worden</w:t>
+      </w:r>
+    </w:p>
+    <w:p>
+      <w:pPr>
         <w:rPr>
           <w:b/>
           <w:sz w:val="24"/>
@@ -280,8 +492,6 @@
           <w:szCs w:val="28"/>
         </w:rPr>
       </w:pPr>
-      <w:bookmarkStart w:id="0" w:name="_GoBack"/>
-      <w:bookmarkEnd w:id="0"/>
     </w:p>
     <w:sectPr>
       <w:pgSz w:w="11906" w:h="16838"/>
@@ -291,6 +501,127 @@
     </w:sectPr>
   </w:body>
 </w:document>
+</file>
+
+<file path=word/numbering.xml><?xml version="1.0" encoding="utf-8"?>
+<w:numbering xmlns:wpc="http://schemas.microsoft.com/office/word/2010/wordprocessingCanvas" xmlns:mc="http://schemas.openxmlformats.org/markup-compatibility/2006" xmlns:o="urn:schemas-microsoft-com:office:office" xmlns:r="http://schemas.openxmlformats.org/officeDocument/2006/relationships" xmlns:m="http://schemas.openxmlformats.org/officeDocument/2006/math" xmlns:v="urn:schemas-microsoft-com:vml" xmlns:wp14="http://schemas.microsoft.com/office/word/2010/wordprocessingDrawing" xmlns:wp="http://schemas.openxmlformats.org/drawingml/2006/wordprocessingDrawing" xmlns:w10="urn:schemas-microsoft-com:office:word" xmlns:w="http://schemas.openxmlformats.org/wordprocessingml/2006/main" xmlns:w14="http://schemas.microsoft.com/office/word/2010/wordml" xmlns:w15="http://schemas.microsoft.com/office/word/2012/wordml" xmlns:wpg="http://schemas.microsoft.com/office/word/2010/wordprocessingGroup" xmlns:wpi="http://schemas.microsoft.com/office/word/2010/wordprocessingInk" xmlns:wne="http://schemas.microsoft.com/office/word/2006/wordml" xmlns:wps="http://schemas.microsoft.com/office/word/2010/wordprocessingShape" mc:Ignorable="w14 w15 wp14">
+  <w:abstractNum w:abstractNumId="0" w15:restartNumberingAfterBreak="0">
+    <w:nsid w:val="0A5466C4"/>
+    <w:multiLevelType w:val="hybridMultilevel"/>
+    <w:tmpl w:val="7FD6CAF0"/>
+    <w:lvl w:ilvl="0" w:tplc="04130001">
+      <w:start w:val="1"/>
+      <w:numFmt w:val="bullet"/>
+      <w:lvlText w:val=""/>
+      <w:lvlJc w:val="left"/>
+      <w:pPr>
+        <w:ind w:left="720" w:hanging="360"/>
+      </w:pPr>
+      <w:rPr>
+        <w:rFonts w:ascii="Symbol" w:hAnsi="Symbol" w:hint="default"/>
+      </w:rPr>
+    </w:lvl>
+    <w:lvl w:ilvl="1" w:tplc="04130003" w:tentative="1">
+      <w:start w:val="1"/>
+      <w:numFmt w:val="bullet"/>
+      <w:lvlText w:val="o"/>
+      <w:lvlJc w:val="left"/>
+      <w:pPr>
+        <w:ind w:left="1440" w:hanging="360"/>
+      </w:pPr>
+      <w:rPr>
+        <w:rFonts w:ascii="Courier New" w:hAnsi="Courier New" w:cs="Courier New" w:hint="default"/>
+      </w:rPr>
+    </w:lvl>
+    <w:lvl w:ilvl="2" w:tplc="04130005" w:tentative="1">
+      <w:start w:val="1"/>
+      <w:numFmt w:val="bullet"/>
+      <w:lvlText w:val=""/>
+      <w:lvlJc w:val="left"/>
+      <w:pPr>
+        <w:ind w:left="2160" w:hanging="360"/>
+      </w:pPr>
+      <w:rPr>
+        <w:rFonts w:ascii="Wingdings" w:hAnsi="Wingdings" w:hint="default"/>
+      </w:rPr>
+    </w:lvl>
+    <w:lvl w:ilvl="3" w:tplc="04130001" w:tentative="1">
+      <w:start w:val="1"/>
+      <w:numFmt w:val="bullet"/>
+      <w:lvlText w:val=""/>
+      <w:lvlJc w:val="left"/>
+      <w:pPr>
+        <w:ind w:left="2880" w:hanging="360"/>
+      </w:pPr>
+      <w:rPr>
+        <w:rFonts w:ascii="Symbol" w:hAnsi="Symbol" w:hint="default"/>
+      </w:rPr>
+    </w:lvl>
+    <w:lvl w:ilvl="4" w:tplc="04130003" w:tentative="1">
+      <w:start w:val="1"/>
+      <w:numFmt w:val="bullet"/>
+      <w:lvlText w:val="o"/>
+      <w:lvlJc w:val="left"/>
+      <w:pPr>
+        <w:ind w:left="3600" w:hanging="360"/>
+      </w:pPr>
+      <w:rPr>
+        <w:rFonts w:ascii="Courier New" w:hAnsi="Courier New" w:cs="Courier New" w:hint="default"/>
+      </w:rPr>
+    </w:lvl>
+    <w:lvl w:ilvl="5" w:tplc="04130005" w:tentative="1">
+      <w:start w:val="1"/>
+      <w:numFmt w:val="bullet"/>
+      <w:lvlText w:val=""/>
+      <w:lvlJc w:val="left"/>
+      <w:pPr>
+        <w:ind w:left="4320" w:hanging="360"/>
+      </w:pPr>
+      <w:rPr>
+        <w:rFonts w:ascii="Wingdings" w:hAnsi="Wingdings" w:hint="default"/>
+      </w:rPr>
+    </w:lvl>
+    <w:lvl w:ilvl="6" w:tplc="04130001" w:tentative="1">
+      <w:start w:val="1"/>
+      <w:numFmt w:val="bullet"/>
+      <w:lvlText w:val=""/>
+      <w:lvlJc w:val="left"/>
+      <w:pPr>
+        <w:ind w:left="5040" w:hanging="360"/>
+      </w:pPr>
+      <w:rPr>
+        <w:rFonts w:ascii="Symbol" w:hAnsi="Symbol" w:hint="default"/>
+      </w:rPr>
+    </w:lvl>
+    <w:lvl w:ilvl="7" w:tplc="04130003" w:tentative="1">
+      <w:start w:val="1"/>
+      <w:numFmt w:val="bullet"/>
+      <w:lvlText w:val="o"/>
+      <w:lvlJc w:val="left"/>
+      <w:pPr>
+        <w:ind w:left="5760" w:hanging="360"/>
+      </w:pPr>
+      <w:rPr>
+        <w:rFonts w:ascii="Courier New" w:hAnsi="Courier New" w:cs="Courier New" w:hint="default"/>
+      </w:rPr>
+    </w:lvl>
+    <w:lvl w:ilvl="8" w:tplc="04130005" w:tentative="1">
+      <w:start w:val="1"/>
+      <w:numFmt w:val="bullet"/>
+      <w:lvlText w:val=""/>
+      <w:lvlJc w:val="left"/>
+      <w:pPr>
+        <w:ind w:left="6480" w:hanging="360"/>
+      </w:pPr>
+      <w:rPr>
+        <w:rFonts w:ascii="Wingdings" w:hAnsi="Wingdings" w:hint="default"/>
+      </w:rPr>
+    </w:lvl>
+  </w:abstractNum>
+  <w:num w:numId="1">
+    <w:abstractNumId w:val="0"/>
+  </w:num>
+</w:numbering>
 </file>
 
 <file path=word/styles.xml><?xml version="1.0" encoding="utf-8"?>
@@ -714,6 +1045,20 @@
     <w:semiHidden/>
     <w:unhideWhenUsed/>
   </w:style>
+  <w:style w:type="paragraph" w:styleId="Lijstalinea">
+    <w:name w:val="List Paragraph"/>
+    <w:basedOn w:val="Standaard"/>
+    <w:uiPriority w:val="34"/>
+    <w:qFormat/>
+    <w:rsid w:val="00533F15"/>
+    <w:pPr>
+      <w:ind w:left="720"/>
+      <w:contextualSpacing/>
+    </w:pPr>
+    <w:rPr>
+      <w:rFonts w:eastAsiaTheme="minorEastAsia"/>
+    </w:rPr>
+  </w:style>
 </w:styles>
 </file>
 

</xml_diff>

<commit_message>
added descriptions for coverages
</commit_message>
<xml_diff>
--- a/OntwikkelDocument.docx
+++ b/OntwikkelDocument.docx
@@ -219,8 +219,6 @@
         </w:rPr>
         <w:t>Als de speler op een sleutel gaat staan terwijl hij al een sleutel heeft pakt hij de nieuwe sleutel op en verdwijnt de sleutel die hij had</w:t>
       </w:r>
-      <w:bookmarkStart w:id="0" w:name="_GoBack"/>
-      <w:bookmarkEnd w:id="0"/>
     </w:p>
     <w:p/>
     <w:p>
@@ -414,11 +412,186 @@
     <w:p>
       <w:pPr>
         <w:rPr>
-          <w:b/>
-          <w:sz w:val="24"/>
-          <w:szCs w:val="28"/>
-        </w:rPr>
-      </w:pPr>
+          <w:sz w:val="24"/>
+          <w:szCs w:val="28"/>
+        </w:rPr>
+      </w:pPr>
+      <w:r>
+        <w:rPr>
+          <w:sz w:val="24"/>
+          <w:szCs w:val="28"/>
+        </w:rPr>
+        <w:t xml:space="preserve">Code </w:t>
+      </w:r>
+      <w:proofErr w:type="spellStart"/>
+      <w:r>
+        <w:rPr>
+          <w:sz w:val="24"/>
+          <w:szCs w:val="28"/>
+        </w:rPr>
+        <w:t>coverage</w:t>
+      </w:r>
+      <w:proofErr w:type="spellEnd"/>
+      <w:r>
+        <w:rPr>
+          <w:sz w:val="24"/>
+          <w:szCs w:val="28"/>
+        </w:rPr>
+        <w:t xml:space="preserve"> houd in het percentage van de code die getest is, en dus een kleine kans op fouten bevat. Code </w:t>
+      </w:r>
+      <w:proofErr w:type="spellStart"/>
+      <w:r>
+        <w:rPr>
+          <w:sz w:val="24"/>
+          <w:szCs w:val="28"/>
+        </w:rPr>
+        <w:t>coverage</w:t>
+      </w:r>
+      <w:proofErr w:type="spellEnd"/>
+      <w:r>
+        <w:rPr>
+          <w:sz w:val="24"/>
+          <w:szCs w:val="28"/>
+        </w:rPr>
+        <w:t xml:space="preserve"> kan je bereken door het aantal “</w:t>
+      </w:r>
+      <w:proofErr w:type="spellStart"/>
+      <w:r>
+        <w:rPr>
+          <w:sz w:val="24"/>
+          <w:szCs w:val="28"/>
+        </w:rPr>
+        <w:t>lines</w:t>
+      </w:r>
+      <w:proofErr w:type="spellEnd"/>
+      <w:r>
+        <w:rPr>
+          <w:sz w:val="24"/>
+          <w:szCs w:val="28"/>
+        </w:rPr>
+        <w:t xml:space="preserve"> of </w:t>
+      </w:r>
+      <w:proofErr w:type="spellStart"/>
+      <w:r>
+        <w:rPr>
+          <w:sz w:val="24"/>
+          <w:szCs w:val="28"/>
+        </w:rPr>
+        <w:t>tested</w:t>
+      </w:r>
+      <w:proofErr w:type="spellEnd"/>
+      <w:r>
+        <w:rPr>
+          <w:sz w:val="24"/>
+          <w:szCs w:val="28"/>
+        </w:rPr>
+        <w:t xml:space="preserve"> code” te delen door het totaal aantal regels in je code x100%.</w:t>
+      </w:r>
+    </w:p>
+    <w:p>
+      <w:pPr>
+        <w:rPr>
+          <w:sz w:val="24"/>
+          <w:szCs w:val="28"/>
+        </w:rPr>
+      </w:pPr>
+      <w:r>
+        <w:rPr>
+          <w:sz w:val="24"/>
+          <w:szCs w:val="28"/>
+        </w:rPr>
+        <w:t xml:space="preserve">“Lines of </w:t>
+      </w:r>
+      <w:proofErr w:type="spellStart"/>
+      <w:r>
+        <w:rPr>
+          <w:sz w:val="24"/>
+          <w:szCs w:val="28"/>
+        </w:rPr>
+        <w:t>tested</w:t>
+      </w:r>
+      <w:proofErr w:type="spellEnd"/>
+      <w:r>
+        <w:rPr>
+          <w:sz w:val="24"/>
+          <w:szCs w:val="28"/>
+        </w:rPr>
+        <w:t xml:space="preserve"> code”/”Lines of code”*100%</w:t>
+      </w:r>
+    </w:p>
+    <w:p>
+      <w:pPr>
+        <w:rPr>
+          <w:sz w:val="24"/>
+          <w:szCs w:val="28"/>
+        </w:rPr>
+      </w:pPr>
+      <w:r>
+        <w:rPr>
+          <w:sz w:val="24"/>
+          <w:szCs w:val="28"/>
+        </w:rPr>
+        <w:t>In ons geval “bij het hele programma”:</w:t>
+      </w:r>
+      <w:r>
+        <w:rPr>
+          <w:sz w:val="24"/>
+          <w:szCs w:val="28"/>
+        </w:rPr>
+        <w:br/>
+        <w:t>? / 980 *100% = ?</w:t>
+      </w:r>
+    </w:p>
+    <w:p>
+      <w:pPr>
+        <w:rPr>
+          <w:sz w:val="24"/>
+          <w:szCs w:val="28"/>
+        </w:rPr>
+      </w:pPr>
+      <w:r>
+        <w:rPr>
+          <w:sz w:val="24"/>
+          <w:szCs w:val="28"/>
+        </w:rPr>
+        <w:t>In ons geval “</w:t>
+      </w:r>
+      <w:r>
+        <w:rPr>
+          <w:sz w:val="24"/>
+          <w:szCs w:val="28"/>
+        </w:rPr>
+        <w:t>methode/klasse</w:t>
+      </w:r>
+      <w:r>
+        <w:rPr>
+          <w:sz w:val="24"/>
+          <w:szCs w:val="28"/>
+        </w:rPr>
+        <w:t>”:</w:t>
+      </w:r>
+      <w:r>
+        <w:rPr>
+          <w:sz w:val="24"/>
+          <w:szCs w:val="28"/>
+        </w:rPr>
+        <w:br/>
+        <w:t xml:space="preserve">? / </w:t>
+      </w:r>
+      <w:r>
+        <w:rPr>
+          <w:sz w:val="24"/>
+          <w:szCs w:val="28"/>
+        </w:rPr>
+        <w:t>?</w:t>
+      </w:r>
+      <w:r>
+        <w:rPr>
+          <w:sz w:val="24"/>
+          <w:szCs w:val="28"/>
+        </w:rPr>
+        <w:t xml:space="preserve"> *100% = ?</w:t>
+      </w:r>
     </w:p>
     <w:p>
       <w:pPr>
@@ -478,20 +651,1449 @@
     <w:p>
       <w:pPr>
         <w:rPr>
-          <w:b/>
-          <w:sz w:val="24"/>
-          <w:szCs w:val="28"/>
-        </w:rPr>
-      </w:pPr>
-    </w:p>
-    <w:p>
-      <w:pPr>
-        <w:rPr>
-          <w:b/>
-          <w:sz w:val="24"/>
-          <w:szCs w:val="28"/>
-        </w:rPr>
-      </w:pPr>
+          <w:sz w:val="24"/>
+          <w:szCs w:val="28"/>
+        </w:rPr>
+      </w:pPr>
+      <w:r>
+        <w:rPr>
+          <w:sz w:val="24"/>
+          <w:szCs w:val="28"/>
+        </w:rPr>
+        <w:t xml:space="preserve">Bij </w:t>
+      </w:r>
+      <w:proofErr w:type="spellStart"/>
+      <w:r>
+        <w:rPr>
+          <w:sz w:val="24"/>
+          <w:szCs w:val="28"/>
+        </w:rPr>
+        <w:t>decision</w:t>
+      </w:r>
+      <w:proofErr w:type="spellEnd"/>
+      <w:r>
+        <w:rPr>
+          <w:sz w:val="24"/>
+          <w:szCs w:val="28"/>
+        </w:rPr>
+        <w:t xml:space="preserve"> </w:t>
+      </w:r>
+      <w:proofErr w:type="spellStart"/>
+      <w:r>
+        <w:rPr>
+          <w:sz w:val="24"/>
+          <w:szCs w:val="28"/>
+        </w:rPr>
+        <w:t>coverage</w:t>
+      </w:r>
+      <w:proofErr w:type="spellEnd"/>
+      <w:r>
+        <w:rPr>
+          <w:sz w:val="24"/>
+          <w:szCs w:val="28"/>
+        </w:rPr>
+        <w:t xml:space="preserve"> is het belangrijk dat je alle mogelijke uitkomsten test bij </w:t>
+      </w:r>
+      <w:proofErr w:type="spellStart"/>
+      <w:r>
+        <w:rPr>
+          <w:sz w:val="24"/>
+          <w:szCs w:val="28"/>
+        </w:rPr>
+        <w:t>true</w:t>
+      </w:r>
+      <w:proofErr w:type="spellEnd"/>
+      <w:r>
+        <w:rPr>
+          <w:sz w:val="24"/>
+          <w:szCs w:val="28"/>
+        </w:rPr>
+        <w:t xml:space="preserve"> en </w:t>
+      </w:r>
+      <w:proofErr w:type="spellStart"/>
+      <w:r>
+        <w:rPr>
+          <w:sz w:val="24"/>
+          <w:szCs w:val="28"/>
+        </w:rPr>
+        <w:t>false</w:t>
+      </w:r>
+      <w:proofErr w:type="spellEnd"/>
+      <w:r>
+        <w:rPr>
+          <w:sz w:val="24"/>
+          <w:szCs w:val="28"/>
+        </w:rPr>
+        <w:t xml:space="preserve">. Je kan het zien als een aantal </w:t>
+      </w:r>
+      <w:proofErr w:type="spellStart"/>
+      <w:r>
+        <w:rPr>
+          <w:sz w:val="24"/>
+          <w:szCs w:val="28"/>
+        </w:rPr>
+        <w:t>if</w:t>
+      </w:r>
+      <w:proofErr w:type="spellEnd"/>
+      <w:r>
+        <w:rPr>
+          <w:sz w:val="24"/>
+          <w:szCs w:val="28"/>
+        </w:rPr>
+        <w:t xml:space="preserve">-statements achter elkaar. </w:t>
+      </w:r>
+      <w:proofErr w:type="spellStart"/>
+      <w:r>
+        <w:rPr>
+          <w:sz w:val="24"/>
+          <w:szCs w:val="28"/>
+        </w:rPr>
+        <w:t>Decision</w:t>
+      </w:r>
+      <w:proofErr w:type="spellEnd"/>
+      <w:r>
+        <w:rPr>
+          <w:sz w:val="24"/>
+          <w:szCs w:val="28"/>
+        </w:rPr>
+        <w:t xml:space="preserve"> </w:t>
+      </w:r>
+      <w:proofErr w:type="spellStart"/>
+      <w:r>
+        <w:rPr>
+          <w:sz w:val="24"/>
+          <w:szCs w:val="28"/>
+        </w:rPr>
+        <w:t>coverage</w:t>
+      </w:r>
+      <w:proofErr w:type="spellEnd"/>
+      <w:r>
+        <w:rPr>
+          <w:sz w:val="24"/>
+          <w:szCs w:val="28"/>
+        </w:rPr>
+        <w:t xml:space="preserve"> wordt ook vaak verstaan als </w:t>
+      </w:r>
+      <w:proofErr w:type="spellStart"/>
+      <w:r>
+        <w:rPr>
+          <w:sz w:val="24"/>
+          <w:szCs w:val="28"/>
+        </w:rPr>
+        <w:t>branch</w:t>
+      </w:r>
+      <w:proofErr w:type="spellEnd"/>
+      <w:r>
+        <w:rPr>
+          <w:sz w:val="24"/>
+          <w:szCs w:val="28"/>
+        </w:rPr>
+        <w:t xml:space="preserve"> </w:t>
+      </w:r>
+      <w:proofErr w:type="spellStart"/>
+      <w:r>
+        <w:rPr>
+          <w:sz w:val="24"/>
+          <w:szCs w:val="28"/>
+        </w:rPr>
+        <w:t>coverage</w:t>
+      </w:r>
+      <w:proofErr w:type="spellEnd"/>
+      <w:r>
+        <w:rPr>
+          <w:sz w:val="24"/>
+          <w:szCs w:val="28"/>
+        </w:rPr>
+        <w:t xml:space="preserve"> omdat de uit komst van een beslissing (“</w:t>
+      </w:r>
+      <w:proofErr w:type="spellStart"/>
+      <w:r>
+        <w:rPr>
+          <w:sz w:val="24"/>
+          <w:szCs w:val="28"/>
+        </w:rPr>
+        <w:t>true</w:t>
+      </w:r>
+      <w:proofErr w:type="spellEnd"/>
+      <w:r>
+        <w:rPr>
+          <w:sz w:val="24"/>
+          <w:szCs w:val="28"/>
+        </w:rPr>
+        <w:t>” or “</w:t>
+      </w:r>
+      <w:proofErr w:type="spellStart"/>
+      <w:r>
+        <w:rPr>
+          <w:sz w:val="24"/>
+          <w:szCs w:val="28"/>
+        </w:rPr>
+        <w:t>false</w:t>
+      </w:r>
+      <w:proofErr w:type="spellEnd"/>
+      <w:r>
+        <w:rPr>
+          <w:sz w:val="24"/>
+          <w:szCs w:val="28"/>
+        </w:rPr>
+        <w:t xml:space="preserve">”) een </w:t>
+      </w:r>
+      <w:proofErr w:type="spellStart"/>
+      <w:r>
+        <w:rPr>
+          <w:sz w:val="24"/>
+          <w:szCs w:val="28"/>
+        </w:rPr>
+        <w:t>branch</w:t>
+      </w:r>
+      <w:proofErr w:type="spellEnd"/>
+      <w:r>
+        <w:rPr>
+          <w:sz w:val="24"/>
+          <w:szCs w:val="28"/>
+        </w:rPr>
+        <w:t xml:space="preserve"> wordt </w:t>
+      </w:r>
+      <w:proofErr w:type="spellStart"/>
+      <w:r>
+        <w:rPr>
+          <w:sz w:val="24"/>
+          <w:szCs w:val="28"/>
+        </w:rPr>
+        <w:t>genoemt</w:t>
+      </w:r>
+      <w:proofErr w:type="spellEnd"/>
+      <w:r>
+        <w:rPr>
+          <w:sz w:val="24"/>
+          <w:szCs w:val="28"/>
+        </w:rPr>
+        <w:t xml:space="preserve">. Een </w:t>
+      </w:r>
+      <w:proofErr w:type="spellStart"/>
+      <w:r>
+        <w:rPr>
+          <w:sz w:val="24"/>
+          <w:szCs w:val="28"/>
+        </w:rPr>
+        <w:t>decision</w:t>
+      </w:r>
+      <w:proofErr w:type="spellEnd"/>
+      <w:r>
+        <w:rPr>
+          <w:sz w:val="24"/>
+          <w:szCs w:val="28"/>
+        </w:rPr>
+        <w:t xml:space="preserve"> is een </w:t>
+      </w:r>
+      <w:proofErr w:type="spellStart"/>
+      <w:r>
+        <w:rPr>
+          <w:sz w:val="24"/>
+          <w:szCs w:val="28"/>
+        </w:rPr>
+        <w:t>if</w:t>
+      </w:r>
+      <w:proofErr w:type="spellEnd"/>
+      <w:r>
+        <w:rPr>
+          <w:sz w:val="24"/>
+          <w:szCs w:val="28"/>
+        </w:rPr>
+        <w:t>-statement of een loop control-statement.</w:t>
+      </w:r>
+    </w:p>
+    <w:p>
+      <w:pPr>
+        <w:rPr>
+          <w:sz w:val="24"/>
+          <w:szCs w:val="28"/>
+        </w:rPr>
+      </w:pPr>
+    </w:p>
+    <w:p>
+      <w:pPr>
+        <w:rPr>
+          <w:sz w:val="24"/>
+          <w:szCs w:val="28"/>
+        </w:rPr>
+      </w:pPr>
+      <w:proofErr w:type="spellStart"/>
+      <w:r>
+        <w:rPr>
+          <w:sz w:val="24"/>
+          <w:szCs w:val="28"/>
+        </w:rPr>
+        <w:t>Bijvorbeeld</w:t>
+      </w:r>
+      <w:proofErr w:type="spellEnd"/>
+      <w:r>
+        <w:rPr>
+          <w:sz w:val="24"/>
+          <w:szCs w:val="28"/>
+        </w:rPr>
+        <w:t>:</w:t>
+      </w:r>
+    </w:p>
+    <w:p>
+      <w:pPr>
+        <w:pBdr>
+          <w:top w:val="single" w:sz="6" w:space="4" w:color="D6D6D6"/>
+          <w:left w:val="single" w:sz="6" w:space="4" w:color="D6D6D6"/>
+          <w:bottom w:val="single" w:sz="6" w:space="4" w:color="D6D6D6"/>
+          <w:right w:val="single" w:sz="6" w:space="4" w:color="D6D6D6"/>
+        </w:pBdr>
+        <w:shd w:val="clear" w:color="auto" w:fill="EEEEEE"/>
+        <w:tabs>
+          <w:tab w:val="left" w:pos="916"/>
+          <w:tab w:val="left" w:pos="1832"/>
+          <w:tab w:val="left" w:pos="2748"/>
+          <w:tab w:val="left" w:pos="3664"/>
+          <w:tab w:val="left" w:pos="4580"/>
+          <w:tab w:val="left" w:pos="5496"/>
+          <w:tab w:val="left" w:pos="6412"/>
+          <w:tab w:val="left" w:pos="7328"/>
+          <w:tab w:val="left" w:pos="8244"/>
+          <w:tab w:val="left" w:pos="9160"/>
+          <w:tab w:val="left" w:pos="10076"/>
+          <w:tab w:val="left" w:pos="10992"/>
+          <w:tab w:val="left" w:pos="11908"/>
+          <w:tab w:val="left" w:pos="12824"/>
+          <w:tab w:val="left" w:pos="13740"/>
+          <w:tab w:val="left" w:pos="14656"/>
+        </w:tabs>
+        <w:spacing w:after="150" w:line="240" w:lineRule="atLeast"/>
+        <w:rPr>
+          <w:rFonts w:ascii="Consolas" w:eastAsia="Times New Roman" w:hAnsi="Consolas" w:cs="Courier New"/>
+          <w:color w:val="313131"/>
+          <w:sz w:val="20"/>
+          <w:szCs w:val="20"/>
+          <w:lang w:eastAsia="nl-NL"/>
+        </w:rPr>
+      </w:pPr>
+      <w:r>
+        <w:rPr>
+          <w:rFonts w:ascii="Consolas" w:eastAsia="Times New Roman" w:hAnsi="Consolas" w:cs="Courier New"/>
+          <w:color w:val="7F0055"/>
+          <w:sz w:val="20"/>
+          <w:szCs w:val="20"/>
+          <w:lang w:eastAsia="nl-NL"/>
+        </w:rPr>
+        <w:t>Read</w:t>
+      </w:r>
+      <w:r>
+        <w:rPr>
+          <w:rFonts w:ascii="Consolas" w:eastAsia="Times New Roman" w:hAnsi="Consolas" w:cs="Courier New"/>
+          <w:color w:val="313131"/>
+          <w:sz w:val="20"/>
+          <w:szCs w:val="20"/>
+          <w:lang w:eastAsia="nl-NL"/>
+        </w:rPr>
+        <w:t xml:space="preserve"> A</w:t>
+      </w:r>
+    </w:p>
+    <w:p>
+      <w:pPr>
+        <w:pBdr>
+          <w:top w:val="single" w:sz="6" w:space="4" w:color="D6D6D6"/>
+          <w:left w:val="single" w:sz="6" w:space="4" w:color="D6D6D6"/>
+          <w:bottom w:val="single" w:sz="6" w:space="4" w:color="D6D6D6"/>
+          <w:right w:val="single" w:sz="6" w:space="4" w:color="D6D6D6"/>
+        </w:pBdr>
+        <w:shd w:val="clear" w:color="auto" w:fill="EEEEEE"/>
+        <w:tabs>
+          <w:tab w:val="left" w:pos="916"/>
+          <w:tab w:val="left" w:pos="1832"/>
+          <w:tab w:val="left" w:pos="2748"/>
+          <w:tab w:val="left" w:pos="3664"/>
+          <w:tab w:val="left" w:pos="4580"/>
+          <w:tab w:val="left" w:pos="5496"/>
+          <w:tab w:val="left" w:pos="6412"/>
+          <w:tab w:val="left" w:pos="7328"/>
+          <w:tab w:val="left" w:pos="8244"/>
+          <w:tab w:val="left" w:pos="9160"/>
+          <w:tab w:val="left" w:pos="10076"/>
+          <w:tab w:val="left" w:pos="10992"/>
+          <w:tab w:val="left" w:pos="11908"/>
+          <w:tab w:val="left" w:pos="12824"/>
+          <w:tab w:val="left" w:pos="13740"/>
+          <w:tab w:val="left" w:pos="14656"/>
+        </w:tabs>
+        <w:spacing w:after="150" w:line="240" w:lineRule="atLeast"/>
+        <w:rPr>
+          <w:rFonts w:ascii="Consolas" w:eastAsia="Times New Roman" w:hAnsi="Consolas" w:cs="Courier New"/>
+          <w:color w:val="313131"/>
+          <w:sz w:val="20"/>
+          <w:szCs w:val="20"/>
+          <w:lang w:eastAsia="nl-NL"/>
+        </w:rPr>
+      </w:pPr>
+      <w:r>
+        <w:rPr>
+          <w:rFonts w:ascii="Consolas" w:eastAsia="Times New Roman" w:hAnsi="Consolas" w:cs="Courier New"/>
+          <w:color w:val="7F0055"/>
+          <w:sz w:val="20"/>
+          <w:szCs w:val="20"/>
+          <w:lang w:eastAsia="nl-NL"/>
+        </w:rPr>
+        <w:t>Read</w:t>
+      </w:r>
+      <w:r>
+        <w:rPr>
+          <w:rFonts w:ascii="Consolas" w:eastAsia="Times New Roman" w:hAnsi="Consolas" w:cs="Courier New"/>
+          <w:color w:val="313131"/>
+          <w:sz w:val="20"/>
+          <w:szCs w:val="20"/>
+          <w:lang w:eastAsia="nl-NL"/>
+        </w:rPr>
+        <w:t xml:space="preserve"> B </w:t>
+      </w:r>
+      <w:r>
+        <w:rPr>
+          <w:rFonts w:ascii="Consolas" w:eastAsia="Times New Roman" w:hAnsi="Consolas" w:cs="Courier New"/>
+          <w:color w:val="313131"/>
+          <w:sz w:val="20"/>
+          <w:szCs w:val="20"/>
+          <w:lang w:eastAsia="nl-NL"/>
+        </w:rPr>
+        <w:tab/>
+      </w:r>
+      <w:r>
+        <w:rPr>
+          <w:rFonts w:ascii="Consolas" w:eastAsia="Times New Roman" w:hAnsi="Consolas" w:cs="Courier New"/>
+          <w:color w:val="313131"/>
+          <w:sz w:val="20"/>
+          <w:szCs w:val="20"/>
+          <w:lang w:eastAsia="nl-NL"/>
+        </w:rPr>
+        <w:tab/>
+      </w:r>
+      <w:r>
+        <w:rPr>
+          <w:rFonts w:ascii="Consolas" w:eastAsia="Times New Roman" w:hAnsi="Consolas" w:cs="Courier New"/>
+          <w:color w:val="313131"/>
+          <w:sz w:val="20"/>
+          <w:szCs w:val="20"/>
+          <w:lang w:eastAsia="nl-NL"/>
+        </w:rPr>
+        <w:tab/>
+      </w:r>
+      <w:r>
+        <w:rPr>
+          <w:rFonts w:ascii="Consolas" w:eastAsia="Times New Roman" w:hAnsi="Consolas" w:cs="Courier New"/>
+          <w:color w:val="313131"/>
+          <w:sz w:val="20"/>
+          <w:szCs w:val="20"/>
+          <w:lang w:eastAsia="nl-NL"/>
+        </w:rPr>
+        <w:tab/>
+        <w:t>//Read A,B</w:t>
+      </w:r>
+      <w:r>
+        <w:rPr>
+          <w:rFonts w:ascii="Consolas" w:eastAsia="Times New Roman" w:hAnsi="Consolas" w:cs="Courier New"/>
+          <w:color w:val="313131"/>
+          <w:sz w:val="20"/>
+          <w:szCs w:val="20"/>
+          <w:lang w:eastAsia="nl-NL"/>
+        </w:rPr>
+        <w:tab/>
+        <w:t>1A</w:t>
+      </w:r>
+    </w:p>
+    <w:p>
+      <w:pPr>
+        <w:pBdr>
+          <w:top w:val="single" w:sz="6" w:space="4" w:color="D6D6D6"/>
+          <w:left w:val="single" w:sz="6" w:space="4" w:color="D6D6D6"/>
+          <w:bottom w:val="single" w:sz="6" w:space="4" w:color="D6D6D6"/>
+          <w:right w:val="single" w:sz="6" w:space="4" w:color="D6D6D6"/>
+        </w:pBdr>
+        <w:shd w:val="clear" w:color="auto" w:fill="EEEEEE"/>
+        <w:tabs>
+          <w:tab w:val="left" w:pos="916"/>
+          <w:tab w:val="left" w:pos="1832"/>
+          <w:tab w:val="left" w:pos="2748"/>
+          <w:tab w:val="left" w:pos="3664"/>
+          <w:tab w:val="left" w:pos="4580"/>
+          <w:tab w:val="left" w:pos="5496"/>
+          <w:tab w:val="left" w:pos="6412"/>
+          <w:tab w:val="left" w:pos="7328"/>
+          <w:tab w:val="left" w:pos="8244"/>
+          <w:tab w:val="left" w:pos="9160"/>
+          <w:tab w:val="left" w:pos="10076"/>
+          <w:tab w:val="left" w:pos="10992"/>
+          <w:tab w:val="left" w:pos="11908"/>
+          <w:tab w:val="left" w:pos="12824"/>
+          <w:tab w:val="left" w:pos="13740"/>
+          <w:tab w:val="left" w:pos="14656"/>
+        </w:tabs>
+        <w:spacing w:after="150" w:line="240" w:lineRule="atLeast"/>
+        <w:rPr>
+          <w:rFonts w:ascii="Consolas" w:eastAsia="Times New Roman" w:hAnsi="Consolas" w:cs="Courier New"/>
+          <w:color w:val="000000" w:themeColor="text1"/>
+          <w:sz w:val="20"/>
+          <w:szCs w:val="20"/>
+          <w:lang w:eastAsia="nl-NL"/>
+        </w:rPr>
+      </w:pPr>
+      <w:r>
+        <w:rPr>
+          <w:rFonts w:ascii="Consolas" w:eastAsia="Times New Roman" w:hAnsi="Consolas" w:cs="Courier New"/>
+          <w:color w:val="313131"/>
+          <w:sz w:val="20"/>
+          <w:szCs w:val="20"/>
+          <w:lang w:eastAsia="nl-NL"/>
+        </w:rPr>
+        <w:t>IF A</w:t>
+      </w:r>
+      <w:r>
+        <w:rPr>
+          <w:rFonts w:ascii="Consolas" w:eastAsia="Times New Roman" w:hAnsi="Consolas" w:cs="Courier New"/>
+          <w:color w:val="666600"/>
+          <w:sz w:val="20"/>
+          <w:szCs w:val="20"/>
+          <w:lang w:eastAsia="nl-NL"/>
+        </w:rPr>
+        <w:t>+</w:t>
+      </w:r>
+      <w:r>
+        <w:rPr>
+          <w:rFonts w:ascii="Consolas" w:eastAsia="Times New Roman" w:hAnsi="Consolas" w:cs="Courier New"/>
+          <w:color w:val="313131"/>
+          <w:sz w:val="20"/>
+          <w:szCs w:val="20"/>
+          <w:lang w:eastAsia="nl-NL"/>
+        </w:rPr>
+        <w:t xml:space="preserve">B </w:t>
+      </w:r>
+      <w:r>
+        <w:rPr>
+          <w:rFonts w:ascii="Consolas" w:eastAsia="Times New Roman" w:hAnsi="Consolas" w:cs="Courier New"/>
+          <w:color w:val="666600"/>
+          <w:sz w:val="20"/>
+          <w:szCs w:val="20"/>
+          <w:lang w:eastAsia="nl-NL"/>
+        </w:rPr>
+        <w:t>&gt;</w:t>
+      </w:r>
+      <w:r>
+        <w:rPr>
+          <w:rFonts w:ascii="Consolas" w:eastAsia="Times New Roman" w:hAnsi="Consolas" w:cs="Courier New"/>
+          <w:color w:val="313131"/>
+          <w:sz w:val="20"/>
+          <w:szCs w:val="20"/>
+          <w:lang w:eastAsia="nl-NL"/>
+        </w:rPr>
+        <w:t xml:space="preserve"> </w:t>
+      </w:r>
+      <w:r>
+        <w:rPr>
+          <w:rFonts w:ascii="Consolas" w:eastAsia="Times New Roman" w:hAnsi="Consolas" w:cs="Courier New"/>
+          <w:color w:val="006666"/>
+          <w:sz w:val="20"/>
+          <w:szCs w:val="20"/>
+          <w:lang w:eastAsia="nl-NL"/>
+        </w:rPr>
+        <w:t>10</w:t>
+      </w:r>
+      <w:r>
+        <w:rPr>
+          <w:rFonts w:ascii="Consolas" w:eastAsia="Times New Roman" w:hAnsi="Consolas" w:cs="Courier New"/>
+          <w:color w:val="313131"/>
+          <w:sz w:val="20"/>
+          <w:szCs w:val="20"/>
+          <w:lang w:eastAsia="nl-NL"/>
+        </w:rPr>
+        <w:t xml:space="preserve"> THEN </w:t>
+      </w:r>
+      <w:r>
+        <w:rPr>
+          <w:rFonts w:ascii="Consolas" w:eastAsia="Times New Roman" w:hAnsi="Consolas" w:cs="Courier New"/>
+          <w:color w:val="313131"/>
+          <w:sz w:val="20"/>
+          <w:szCs w:val="20"/>
+          <w:lang w:eastAsia="nl-NL"/>
+        </w:rPr>
+        <w:tab/>
+      </w:r>
+      <w:r>
+        <w:rPr>
+          <w:rFonts w:ascii="Consolas" w:eastAsia="Times New Roman" w:hAnsi="Consolas" w:cs="Courier New"/>
+          <w:color w:val="313131"/>
+          <w:sz w:val="20"/>
+          <w:szCs w:val="20"/>
+          <w:lang w:eastAsia="nl-NL"/>
+        </w:rPr>
+        <w:tab/>
+        <w:t>//</w:t>
+      </w:r>
+      <w:r>
+        <w:rPr>
+          <w:rFonts w:ascii="Consolas" w:eastAsia="Times New Roman" w:hAnsi="Consolas" w:cs="Courier New"/>
+          <w:color w:val="313131"/>
+          <w:sz w:val="20"/>
+          <w:szCs w:val="20"/>
+          <w:lang w:eastAsia="nl-NL"/>
+        </w:rPr>
+        <w:t>A</w:t>
+      </w:r>
+      <w:r>
+        <w:rPr>
+          <w:rFonts w:ascii="Consolas" w:eastAsia="Times New Roman" w:hAnsi="Consolas" w:cs="Courier New"/>
+          <w:color w:val="666600"/>
+          <w:sz w:val="20"/>
+          <w:szCs w:val="20"/>
+          <w:lang w:eastAsia="nl-NL"/>
+        </w:rPr>
+        <w:t>+</w:t>
+      </w:r>
+      <w:r>
+        <w:rPr>
+          <w:rFonts w:ascii="Consolas" w:eastAsia="Times New Roman" w:hAnsi="Consolas" w:cs="Courier New"/>
+          <w:color w:val="313131"/>
+          <w:sz w:val="20"/>
+          <w:szCs w:val="20"/>
+          <w:lang w:eastAsia="nl-NL"/>
+        </w:rPr>
+        <w:t xml:space="preserve">B </w:t>
+      </w:r>
+      <w:r>
+        <w:rPr>
+          <w:rFonts w:ascii="Consolas" w:eastAsia="Times New Roman" w:hAnsi="Consolas" w:cs="Courier New"/>
+          <w:color w:val="666600"/>
+          <w:sz w:val="20"/>
+          <w:szCs w:val="20"/>
+          <w:lang w:eastAsia="nl-NL"/>
+        </w:rPr>
+        <w:t>&gt;</w:t>
+      </w:r>
+      <w:r>
+        <w:rPr>
+          <w:rFonts w:ascii="Consolas" w:eastAsia="Times New Roman" w:hAnsi="Consolas" w:cs="Courier New"/>
+          <w:color w:val="313131"/>
+          <w:sz w:val="20"/>
+          <w:szCs w:val="20"/>
+          <w:lang w:eastAsia="nl-NL"/>
+        </w:rPr>
+        <w:t xml:space="preserve"> </w:t>
+      </w:r>
+      <w:r>
+        <w:rPr>
+          <w:rFonts w:ascii="Consolas" w:eastAsia="Times New Roman" w:hAnsi="Consolas" w:cs="Courier New"/>
+          <w:color w:val="006666"/>
+          <w:sz w:val="20"/>
+          <w:szCs w:val="20"/>
+          <w:lang w:eastAsia="nl-NL"/>
+        </w:rPr>
+        <w:t>10</w:t>
+      </w:r>
+      <w:r>
+        <w:rPr>
+          <w:rFonts w:ascii="Consolas" w:eastAsia="Times New Roman" w:hAnsi="Consolas" w:cs="Courier New"/>
+          <w:color w:val="006666"/>
+          <w:sz w:val="20"/>
+          <w:szCs w:val="20"/>
+          <w:lang w:eastAsia="nl-NL"/>
+        </w:rPr>
+        <w:tab/>
+      </w:r>
+      <w:r>
+        <w:rPr>
+          <w:rFonts w:ascii="Consolas" w:eastAsia="Times New Roman" w:hAnsi="Consolas" w:cs="Courier New"/>
+          <w:color w:val="000000" w:themeColor="text1"/>
+          <w:sz w:val="20"/>
+          <w:szCs w:val="20"/>
+          <w:lang w:eastAsia="nl-NL"/>
+        </w:rPr>
+        <w:t>2 B/C</w:t>
+      </w:r>
+    </w:p>
+    <w:p>
+      <w:pPr>
+        <w:pBdr>
+          <w:top w:val="single" w:sz="6" w:space="4" w:color="D6D6D6"/>
+          <w:left w:val="single" w:sz="6" w:space="4" w:color="D6D6D6"/>
+          <w:bottom w:val="single" w:sz="6" w:space="4" w:color="D6D6D6"/>
+          <w:right w:val="single" w:sz="6" w:space="4" w:color="D6D6D6"/>
+        </w:pBdr>
+        <w:shd w:val="clear" w:color="auto" w:fill="EEEEEE"/>
+        <w:tabs>
+          <w:tab w:val="left" w:pos="916"/>
+          <w:tab w:val="left" w:pos="1832"/>
+          <w:tab w:val="left" w:pos="2748"/>
+          <w:tab w:val="left" w:pos="3664"/>
+          <w:tab w:val="left" w:pos="4580"/>
+          <w:tab w:val="left" w:pos="5496"/>
+          <w:tab w:val="left" w:pos="6412"/>
+          <w:tab w:val="left" w:pos="7328"/>
+          <w:tab w:val="left" w:pos="8244"/>
+          <w:tab w:val="left" w:pos="9160"/>
+          <w:tab w:val="left" w:pos="10076"/>
+          <w:tab w:val="left" w:pos="10992"/>
+          <w:tab w:val="left" w:pos="11908"/>
+          <w:tab w:val="left" w:pos="12824"/>
+          <w:tab w:val="left" w:pos="13740"/>
+          <w:tab w:val="left" w:pos="14656"/>
+        </w:tabs>
+        <w:spacing w:after="150" w:line="240" w:lineRule="atLeast"/>
+        <w:rPr>
+          <w:rFonts w:ascii="Consolas" w:eastAsia="Times New Roman" w:hAnsi="Consolas" w:cs="Courier New"/>
+          <w:color w:val="313131"/>
+          <w:sz w:val="20"/>
+          <w:szCs w:val="20"/>
+          <w:lang w:eastAsia="nl-NL"/>
+        </w:rPr>
+      </w:pPr>
+      <w:r>
+        <w:rPr>
+          <w:rFonts w:ascii="Consolas" w:eastAsia="Times New Roman" w:hAnsi="Consolas" w:cs="Courier New"/>
+          <w:color w:val="313131"/>
+          <w:sz w:val="20"/>
+          <w:szCs w:val="20"/>
+          <w:lang w:eastAsia="nl-NL"/>
+        </w:rPr>
+        <w:t xml:space="preserve">  </w:t>
+      </w:r>
+      <w:r>
+        <w:rPr>
+          <w:rFonts w:ascii="Consolas" w:eastAsia="Times New Roman" w:hAnsi="Consolas" w:cs="Courier New"/>
+          <w:color w:val="7F0055"/>
+          <w:sz w:val="20"/>
+          <w:szCs w:val="20"/>
+          <w:lang w:eastAsia="nl-NL"/>
+        </w:rPr>
+        <w:t>Print</w:t>
+      </w:r>
+      <w:r>
+        <w:rPr>
+          <w:rFonts w:ascii="Consolas" w:eastAsia="Times New Roman" w:hAnsi="Consolas" w:cs="Courier New"/>
+          <w:color w:val="313131"/>
+          <w:sz w:val="20"/>
+          <w:szCs w:val="20"/>
+          <w:lang w:eastAsia="nl-NL"/>
+        </w:rPr>
+        <w:t xml:space="preserve"> </w:t>
+      </w:r>
+      <w:r>
+        <w:rPr>
+          <w:rFonts w:ascii="Consolas" w:eastAsia="Times New Roman" w:hAnsi="Consolas" w:cs="Courier New"/>
+          <w:color w:val="008800"/>
+          <w:sz w:val="20"/>
+          <w:szCs w:val="20"/>
+          <w:lang w:eastAsia="nl-NL"/>
+        </w:rPr>
+        <w:t>"A+B is Large"</w:t>
+      </w:r>
+      <w:r>
+        <w:rPr>
+          <w:rFonts w:ascii="Consolas" w:eastAsia="Times New Roman" w:hAnsi="Consolas" w:cs="Courier New"/>
+          <w:color w:val="313131"/>
+          <w:sz w:val="20"/>
+          <w:szCs w:val="20"/>
+          <w:lang w:eastAsia="nl-NL"/>
+        </w:rPr>
+        <w:t xml:space="preserve"> </w:t>
+      </w:r>
+      <w:r>
+        <w:rPr>
+          <w:rFonts w:ascii="Consolas" w:eastAsia="Times New Roman" w:hAnsi="Consolas" w:cs="Courier New"/>
+          <w:color w:val="313131"/>
+          <w:sz w:val="20"/>
+          <w:szCs w:val="20"/>
+          <w:lang w:eastAsia="nl-NL"/>
+        </w:rPr>
+        <w:tab/>
+      </w:r>
+      <w:r>
+        <w:rPr>
+          <w:rFonts w:ascii="Consolas" w:eastAsia="Times New Roman" w:hAnsi="Consolas" w:cs="Courier New"/>
+          <w:color w:val="313131"/>
+          <w:sz w:val="20"/>
+          <w:szCs w:val="20"/>
+          <w:lang w:eastAsia="nl-NL"/>
+        </w:rPr>
+        <w:tab/>
+        <w:t>//</w:t>
+      </w:r>
+      <w:r>
+        <w:rPr>
+          <w:rFonts w:ascii="Consolas" w:eastAsia="Times New Roman" w:hAnsi="Consolas" w:cs="Courier New"/>
+          <w:color w:val="008800"/>
+          <w:sz w:val="20"/>
+          <w:szCs w:val="20"/>
+          <w:lang w:eastAsia="nl-NL"/>
+        </w:rPr>
+        <w:t>"A+B is Large"</w:t>
+      </w:r>
+      <w:r>
+        <w:rPr>
+          <w:rFonts w:ascii="Consolas" w:eastAsia="Times New Roman" w:hAnsi="Consolas" w:cs="Courier New"/>
+          <w:color w:val="313131"/>
+          <w:sz w:val="20"/>
+          <w:szCs w:val="20"/>
+          <w:lang w:eastAsia="nl-NL"/>
+        </w:rPr>
+        <w:tab/>
+        <w:t>3D</w:t>
+      </w:r>
+    </w:p>
+    <w:p>
+      <w:pPr>
+        <w:pBdr>
+          <w:top w:val="single" w:sz="6" w:space="4" w:color="D6D6D6"/>
+          <w:left w:val="single" w:sz="6" w:space="4" w:color="D6D6D6"/>
+          <w:bottom w:val="single" w:sz="6" w:space="4" w:color="D6D6D6"/>
+          <w:right w:val="single" w:sz="6" w:space="4" w:color="D6D6D6"/>
+        </w:pBdr>
+        <w:shd w:val="clear" w:color="auto" w:fill="EEEEEE"/>
+        <w:tabs>
+          <w:tab w:val="left" w:pos="916"/>
+          <w:tab w:val="left" w:pos="1832"/>
+          <w:tab w:val="left" w:pos="2748"/>
+          <w:tab w:val="left" w:pos="3664"/>
+          <w:tab w:val="left" w:pos="4580"/>
+          <w:tab w:val="left" w:pos="5496"/>
+          <w:tab w:val="left" w:pos="6412"/>
+          <w:tab w:val="left" w:pos="7328"/>
+          <w:tab w:val="left" w:pos="8244"/>
+          <w:tab w:val="left" w:pos="9160"/>
+          <w:tab w:val="left" w:pos="10076"/>
+          <w:tab w:val="left" w:pos="10992"/>
+          <w:tab w:val="left" w:pos="11908"/>
+          <w:tab w:val="left" w:pos="12824"/>
+          <w:tab w:val="left" w:pos="13740"/>
+          <w:tab w:val="left" w:pos="14656"/>
+        </w:tabs>
+        <w:spacing w:after="150" w:line="240" w:lineRule="atLeast"/>
+        <w:rPr>
+          <w:rFonts w:ascii="Consolas" w:eastAsia="Times New Roman" w:hAnsi="Consolas" w:cs="Courier New"/>
+          <w:color w:val="313131"/>
+          <w:sz w:val="20"/>
+          <w:szCs w:val="20"/>
+          <w:lang w:eastAsia="nl-NL"/>
+        </w:rPr>
+      </w:pPr>
+      <w:r>
+        <w:rPr>
+          <w:rFonts w:ascii="Consolas" w:eastAsia="Times New Roman" w:hAnsi="Consolas" w:cs="Courier New"/>
+          <w:color w:val="313131"/>
+          <w:sz w:val="20"/>
+          <w:szCs w:val="20"/>
+          <w:lang w:eastAsia="nl-NL"/>
+        </w:rPr>
+        <w:t xml:space="preserve">ENDIF </w:t>
+      </w:r>
+      <w:r>
+        <w:rPr>
+          <w:rFonts w:ascii="Consolas" w:eastAsia="Times New Roman" w:hAnsi="Consolas" w:cs="Courier New"/>
+          <w:color w:val="313131"/>
+          <w:sz w:val="20"/>
+          <w:szCs w:val="20"/>
+          <w:lang w:eastAsia="nl-NL"/>
+        </w:rPr>
+        <w:tab/>
+      </w:r>
+      <w:r>
+        <w:rPr>
+          <w:rFonts w:ascii="Consolas" w:eastAsia="Times New Roman" w:hAnsi="Consolas" w:cs="Courier New"/>
+          <w:color w:val="313131"/>
+          <w:sz w:val="20"/>
+          <w:szCs w:val="20"/>
+          <w:lang w:eastAsia="nl-NL"/>
+        </w:rPr>
+        <w:tab/>
+      </w:r>
+      <w:r>
+        <w:rPr>
+          <w:rFonts w:ascii="Consolas" w:eastAsia="Times New Roman" w:hAnsi="Consolas" w:cs="Courier New"/>
+          <w:color w:val="313131"/>
+          <w:sz w:val="20"/>
+          <w:szCs w:val="20"/>
+          <w:lang w:eastAsia="nl-NL"/>
+        </w:rPr>
+        <w:tab/>
+      </w:r>
+      <w:r>
+        <w:rPr>
+          <w:rFonts w:ascii="Consolas" w:eastAsia="Times New Roman" w:hAnsi="Consolas" w:cs="Courier New"/>
+          <w:color w:val="313131"/>
+          <w:sz w:val="20"/>
+          <w:szCs w:val="20"/>
+          <w:lang w:eastAsia="nl-NL"/>
+        </w:rPr>
+        <w:tab/>
+        <w:t>//</w:t>
+      </w:r>
+      <w:r>
+        <w:rPr>
+          <w:rFonts w:ascii="Consolas" w:eastAsia="Times New Roman" w:hAnsi="Consolas" w:cs="Courier New"/>
+          <w:color w:val="313131"/>
+          <w:sz w:val="20"/>
+          <w:szCs w:val="20"/>
+          <w:lang w:eastAsia="nl-NL"/>
+        </w:rPr>
+        <w:tab/>
+      </w:r>
+      <w:r>
+        <w:rPr>
+          <w:rFonts w:ascii="Consolas" w:eastAsia="Times New Roman" w:hAnsi="Consolas" w:cs="Courier New"/>
+          <w:color w:val="313131"/>
+          <w:sz w:val="20"/>
+          <w:szCs w:val="20"/>
+          <w:lang w:eastAsia="nl-NL"/>
+        </w:rPr>
+        <w:tab/>
+        <w:t>E</w:t>
+      </w:r>
+    </w:p>
+    <w:p>
+      <w:pPr>
+        <w:pBdr>
+          <w:top w:val="single" w:sz="6" w:space="4" w:color="D6D6D6"/>
+          <w:left w:val="single" w:sz="6" w:space="4" w:color="D6D6D6"/>
+          <w:bottom w:val="single" w:sz="6" w:space="4" w:color="D6D6D6"/>
+          <w:right w:val="single" w:sz="6" w:space="4" w:color="D6D6D6"/>
+        </w:pBdr>
+        <w:shd w:val="clear" w:color="auto" w:fill="EEEEEE"/>
+        <w:tabs>
+          <w:tab w:val="left" w:pos="916"/>
+          <w:tab w:val="left" w:pos="1832"/>
+          <w:tab w:val="left" w:pos="2748"/>
+          <w:tab w:val="left" w:pos="3664"/>
+          <w:tab w:val="left" w:pos="4580"/>
+          <w:tab w:val="left" w:pos="5496"/>
+          <w:tab w:val="left" w:pos="6412"/>
+          <w:tab w:val="left" w:pos="7328"/>
+          <w:tab w:val="left" w:pos="8244"/>
+          <w:tab w:val="left" w:pos="9160"/>
+          <w:tab w:val="left" w:pos="10076"/>
+          <w:tab w:val="left" w:pos="10992"/>
+          <w:tab w:val="left" w:pos="11908"/>
+          <w:tab w:val="left" w:pos="12824"/>
+          <w:tab w:val="left" w:pos="13740"/>
+          <w:tab w:val="left" w:pos="14656"/>
+        </w:tabs>
+        <w:spacing w:after="150" w:line="240" w:lineRule="atLeast"/>
+        <w:rPr>
+          <w:rFonts w:ascii="Consolas" w:eastAsia="Times New Roman" w:hAnsi="Consolas" w:cs="Courier New"/>
+          <w:color w:val="000000" w:themeColor="text1"/>
+          <w:sz w:val="20"/>
+          <w:szCs w:val="20"/>
+          <w:lang w:eastAsia="nl-NL"/>
+        </w:rPr>
+      </w:pPr>
+      <w:proofErr w:type="spellStart"/>
+      <w:r>
+        <w:rPr>
+          <w:rFonts w:ascii="Consolas" w:eastAsia="Times New Roman" w:hAnsi="Consolas" w:cs="Courier New"/>
+          <w:color w:val="7F0055"/>
+          <w:sz w:val="20"/>
+          <w:szCs w:val="20"/>
+          <w:lang w:eastAsia="nl-NL"/>
+        </w:rPr>
+        <w:t>If</w:t>
+      </w:r>
+      <w:proofErr w:type="spellEnd"/>
+      <w:r>
+        <w:rPr>
+          <w:rFonts w:ascii="Consolas" w:eastAsia="Times New Roman" w:hAnsi="Consolas" w:cs="Courier New"/>
+          <w:color w:val="313131"/>
+          <w:sz w:val="20"/>
+          <w:szCs w:val="20"/>
+          <w:lang w:eastAsia="nl-NL"/>
+        </w:rPr>
+        <w:t xml:space="preserve"> A </w:t>
+      </w:r>
+      <w:r>
+        <w:rPr>
+          <w:rFonts w:ascii="Consolas" w:eastAsia="Times New Roman" w:hAnsi="Consolas" w:cs="Courier New"/>
+          <w:color w:val="666600"/>
+          <w:sz w:val="20"/>
+          <w:szCs w:val="20"/>
+          <w:lang w:eastAsia="nl-NL"/>
+        </w:rPr>
+        <w:t>&gt;</w:t>
+      </w:r>
+      <w:r>
+        <w:rPr>
+          <w:rFonts w:ascii="Consolas" w:eastAsia="Times New Roman" w:hAnsi="Consolas" w:cs="Courier New"/>
+          <w:color w:val="313131"/>
+          <w:sz w:val="20"/>
+          <w:szCs w:val="20"/>
+          <w:lang w:eastAsia="nl-NL"/>
+        </w:rPr>
+        <w:t xml:space="preserve"> </w:t>
+      </w:r>
+      <w:r>
+        <w:rPr>
+          <w:rFonts w:ascii="Consolas" w:eastAsia="Times New Roman" w:hAnsi="Consolas" w:cs="Courier New"/>
+          <w:color w:val="006666"/>
+          <w:sz w:val="20"/>
+          <w:szCs w:val="20"/>
+          <w:lang w:eastAsia="nl-NL"/>
+        </w:rPr>
+        <w:t>5</w:t>
+      </w:r>
+      <w:r>
+        <w:rPr>
+          <w:rFonts w:ascii="Consolas" w:eastAsia="Times New Roman" w:hAnsi="Consolas" w:cs="Courier New"/>
+          <w:color w:val="313131"/>
+          <w:sz w:val="20"/>
+          <w:szCs w:val="20"/>
+          <w:lang w:eastAsia="nl-NL"/>
+        </w:rPr>
+        <w:t xml:space="preserve"> THEN </w:t>
+      </w:r>
+      <w:r>
+        <w:rPr>
+          <w:rFonts w:ascii="Consolas" w:eastAsia="Times New Roman" w:hAnsi="Consolas" w:cs="Courier New"/>
+          <w:color w:val="313131"/>
+          <w:sz w:val="20"/>
+          <w:szCs w:val="20"/>
+          <w:lang w:eastAsia="nl-NL"/>
+        </w:rPr>
+        <w:tab/>
+      </w:r>
+      <w:r>
+        <w:rPr>
+          <w:rFonts w:ascii="Consolas" w:eastAsia="Times New Roman" w:hAnsi="Consolas" w:cs="Courier New"/>
+          <w:color w:val="313131"/>
+          <w:sz w:val="20"/>
+          <w:szCs w:val="20"/>
+          <w:lang w:eastAsia="nl-NL"/>
+        </w:rPr>
+        <w:tab/>
+      </w:r>
+      <w:r>
+        <w:rPr>
+          <w:rFonts w:ascii="Consolas" w:eastAsia="Times New Roman" w:hAnsi="Consolas" w:cs="Courier New"/>
+          <w:color w:val="313131"/>
+          <w:sz w:val="20"/>
+          <w:szCs w:val="20"/>
+          <w:lang w:eastAsia="nl-NL"/>
+        </w:rPr>
+        <w:tab/>
+        <w:t>//</w:t>
+      </w:r>
+      <w:r>
+        <w:rPr>
+          <w:rFonts w:ascii="Consolas" w:eastAsia="Times New Roman" w:hAnsi="Consolas" w:cs="Courier New"/>
+          <w:color w:val="313131"/>
+          <w:sz w:val="20"/>
+          <w:szCs w:val="20"/>
+          <w:lang w:eastAsia="nl-NL"/>
+        </w:rPr>
+        <w:t xml:space="preserve"> </w:t>
+      </w:r>
+      <w:r>
+        <w:rPr>
+          <w:rFonts w:ascii="Consolas" w:eastAsia="Times New Roman" w:hAnsi="Consolas" w:cs="Courier New"/>
+          <w:color w:val="313131"/>
+          <w:sz w:val="20"/>
+          <w:szCs w:val="20"/>
+          <w:lang w:eastAsia="nl-NL"/>
+        </w:rPr>
+        <w:t xml:space="preserve">A </w:t>
+      </w:r>
+      <w:r>
+        <w:rPr>
+          <w:rFonts w:ascii="Consolas" w:eastAsia="Times New Roman" w:hAnsi="Consolas" w:cs="Courier New"/>
+          <w:color w:val="666600"/>
+          <w:sz w:val="20"/>
+          <w:szCs w:val="20"/>
+          <w:lang w:eastAsia="nl-NL"/>
+        </w:rPr>
+        <w:t>&gt;</w:t>
+      </w:r>
+      <w:r>
+        <w:rPr>
+          <w:rFonts w:ascii="Consolas" w:eastAsia="Times New Roman" w:hAnsi="Consolas" w:cs="Courier New"/>
+          <w:color w:val="313131"/>
+          <w:sz w:val="20"/>
+          <w:szCs w:val="20"/>
+          <w:lang w:eastAsia="nl-NL"/>
+        </w:rPr>
+        <w:t xml:space="preserve"> </w:t>
+      </w:r>
+      <w:r>
+        <w:rPr>
+          <w:rFonts w:ascii="Consolas" w:eastAsia="Times New Roman" w:hAnsi="Consolas" w:cs="Courier New"/>
+          <w:color w:val="006666"/>
+          <w:sz w:val="20"/>
+          <w:szCs w:val="20"/>
+          <w:lang w:eastAsia="nl-NL"/>
+        </w:rPr>
+        <w:t>5</w:t>
+      </w:r>
+      <w:r>
+        <w:rPr>
+          <w:rFonts w:ascii="Consolas" w:eastAsia="Times New Roman" w:hAnsi="Consolas" w:cs="Courier New"/>
+          <w:color w:val="006666"/>
+          <w:sz w:val="20"/>
+          <w:szCs w:val="20"/>
+          <w:lang w:eastAsia="nl-NL"/>
+        </w:rPr>
+        <w:tab/>
+      </w:r>
+      <w:r>
+        <w:rPr>
+          <w:rFonts w:ascii="Consolas" w:eastAsia="Times New Roman" w:hAnsi="Consolas" w:cs="Courier New"/>
+          <w:color w:val="006666"/>
+          <w:sz w:val="20"/>
+          <w:szCs w:val="20"/>
+          <w:lang w:eastAsia="nl-NL"/>
+        </w:rPr>
+        <w:tab/>
+      </w:r>
+      <w:r>
+        <w:rPr>
+          <w:rFonts w:ascii="Consolas" w:eastAsia="Times New Roman" w:hAnsi="Consolas" w:cs="Courier New"/>
+          <w:color w:val="000000" w:themeColor="text1"/>
+          <w:sz w:val="20"/>
+          <w:szCs w:val="20"/>
+          <w:lang w:eastAsia="nl-NL"/>
+        </w:rPr>
+        <w:t>4</w:t>
+      </w:r>
+      <w:r>
+        <w:rPr>
+          <w:rFonts w:ascii="Consolas" w:eastAsia="Times New Roman" w:hAnsi="Consolas" w:cs="Courier New"/>
+          <w:color w:val="006666"/>
+          <w:sz w:val="20"/>
+          <w:szCs w:val="20"/>
+          <w:lang w:eastAsia="nl-NL"/>
+        </w:rPr>
+        <w:t xml:space="preserve"> </w:t>
+      </w:r>
+      <w:r>
+        <w:rPr>
+          <w:rFonts w:ascii="Consolas" w:eastAsia="Times New Roman" w:hAnsi="Consolas" w:cs="Courier New"/>
+          <w:color w:val="000000" w:themeColor="text1"/>
+          <w:sz w:val="20"/>
+          <w:szCs w:val="20"/>
+          <w:lang w:eastAsia="nl-NL"/>
+        </w:rPr>
+        <w:t>F/G</w:t>
+      </w:r>
+    </w:p>
+    <w:p>
+      <w:pPr>
+        <w:pBdr>
+          <w:top w:val="single" w:sz="6" w:space="4" w:color="D6D6D6"/>
+          <w:left w:val="single" w:sz="6" w:space="4" w:color="D6D6D6"/>
+          <w:bottom w:val="single" w:sz="6" w:space="4" w:color="D6D6D6"/>
+          <w:right w:val="single" w:sz="6" w:space="4" w:color="D6D6D6"/>
+        </w:pBdr>
+        <w:shd w:val="clear" w:color="auto" w:fill="EEEEEE"/>
+        <w:tabs>
+          <w:tab w:val="left" w:pos="916"/>
+          <w:tab w:val="left" w:pos="1832"/>
+          <w:tab w:val="left" w:pos="2748"/>
+          <w:tab w:val="left" w:pos="3664"/>
+          <w:tab w:val="left" w:pos="4580"/>
+          <w:tab w:val="left" w:pos="5496"/>
+          <w:tab w:val="left" w:pos="6412"/>
+          <w:tab w:val="left" w:pos="7328"/>
+          <w:tab w:val="left" w:pos="8244"/>
+          <w:tab w:val="left" w:pos="9160"/>
+          <w:tab w:val="left" w:pos="10076"/>
+          <w:tab w:val="left" w:pos="10992"/>
+          <w:tab w:val="left" w:pos="11908"/>
+          <w:tab w:val="left" w:pos="12824"/>
+          <w:tab w:val="left" w:pos="13740"/>
+          <w:tab w:val="left" w:pos="14656"/>
+        </w:tabs>
+        <w:spacing w:after="150" w:line="240" w:lineRule="atLeast"/>
+        <w:rPr>
+          <w:rFonts w:ascii="Consolas" w:eastAsia="Times New Roman" w:hAnsi="Consolas" w:cs="Courier New"/>
+          <w:color w:val="000000" w:themeColor="text1"/>
+          <w:sz w:val="20"/>
+          <w:szCs w:val="20"/>
+          <w:lang w:eastAsia="nl-NL"/>
+        </w:rPr>
+      </w:pPr>
+      <w:r>
+        <w:rPr>
+          <w:rFonts w:ascii="Consolas" w:eastAsia="Times New Roman" w:hAnsi="Consolas" w:cs="Courier New"/>
+          <w:color w:val="313131"/>
+          <w:sz w:val="20"/>
+          <w:szCs w:val="20"/>
+          <w:lang w:eastAsia="nl-NL"/>
+        </w:rPr>
+        <w:t xml:space="preserve">  </w:t>
+      </w:r>
+      <w:r>
+        <w:rPr>
+          <w:rFonts w:ascii="Consolas" w:eastAsia="Times New Roman" w:hAnsi="Consolas" w:cs="Courier New"/>
+          <w:color w:val="7F0055"/>
+          <w:sz w:val="20"/>
+          <w:szCs w:val="20"/>
+          <w:lang w:eastAsia="nl-NL"/>
+        </w:rPr>
+        <w:t>Print</w:t>
+      </w:r>
+      <w:r>
+        <w:rPr>
+          <w:rFonts w:ascii="Consolas" w:eastAsia="Times New Roman" w:hAnsi="Consolas" w:cs="Courier New"/>
+          <w:color w:val="313131"/>
+          <w:sz w:val="20"/>
+          <w:szCs w:val="20"/>
+          <w:lang w:eastAsia="nl-NL"/>
+        </w:rPr>
+        <w:t xml:space="preserve"> </w:t>
+      </w:r>
+      <w:r>
+        <w:rPr>
+          <w:rFonts w:ascii="Consolas" w:eastAsia="Times New Roman" w:hAnsi="Consolas" w:cs="Courier New"/>
+          <w:color w:val="008800"/>
+          <w:sz w:val="20"/>
+          <w:szCs w:val="20"/>
+          <w:lang w:eastAsia="nl-NL"/>
+        </w:rPr>
+        <w:t>"A Large"</w:t>
+      </w:r>
+      <w:r>
+        <w:rPr>
+          <w:rFonts w:ascii="Consolas" w:eastAsia="Times New Roman" w:hAnsi="Consolas" w:cs="Courier New"/>
+          <w:color w:val="008800"/>
+          <w:sz w:val="20"/>
+          <w:szCs w:val="20"/>
+          <w:lang w:eastAsia="nl-NL"/>
+        </w:rPr>
+        <w:tab/>
+      </w:r>
+      <w:r>
+        <w:rPr>
+          <w:rFonts w:ascii="Consolas" w:eastAsia="Times New Roman" w:hAnsi="Consolas" w:cs="Courier New"/>
+          <w:color w:val="008800"/>
+          <w:sz w:val="20"/>
+          <w:szCs w:val="20"/>
+          <w:lang w:eastAsia="nl-NL"/>
+        </w:rPr>
+        <w:tab/>
+        <w:t>//</w:t>
+      </w:r>
+      <w:r>
+        <w:rPr>
+          <w:rFonts w:ascii="Consolas" w:eastAsia="Times New Roman" w:hAnsi="Consolas" w:cs="Courier New"/>
+          <w:color w:val="008800"/>
+          <w:sz w:val="20"/>
+          <w:szCs w:val="20"/>
+          <w:lang w:eastAsia="nl-NL"/>
+        </w:rPr>
+        <w:t>"A Large"</w:t>
+      </w:r>
+      <w:r>
+        <w:rPr>
+          <w:rFonts w:ascii="Consolas" w:eastAsia="Times New Roman" w:hAnsi="Consolas" w:cs="Courier New"/>
+          <w:color w:val="008800"/>
+          <w:sz w:val="20"/>
+          <w:szCs w:val="20"/>
+          <w:lang w:eastAsia="nl-NL"/>
+        </w:rPr>
+        <w:tab/>
+      </w:r>
+      <w:r>
+        <w:rPr>
+          <w:rFonts w:ascii="Consolas" w:eastAsia="Times New Roman" w:hAnsi="Consolas" w:cs="Courier New"/>
+          <w:color w:val="000000" w:themeColor="text1"/>
+          <w:sz w:val="20"/>
+          <w:szCs w:val="20"/>
+          <w:lang w:eastAsia="nl-NL"/>
+        </w:rPr>
+        <w:t>5H</w:t>
+      </w:r>
+    </w:p>
+    <w:p>
+      <w:pPr>
+        <w:pBdr>
+          <w:top w:val="single" w:sz="6" w:space="4" w:color="D6D6D6"/>
+          <w:left w:val="single" w:sz="6" w:space="4" w:color="D6D6D6"/>
+          <w:bottom w:val="single" w:sz="6" w:space="4" w:color="D6D6D6"/>
+          <w:right w:val="single" w:sz="6" w:space="4" w:color="D6D6D6"/>
+        </w:pBdr>
+        <w:shd w:val="clear" w:color="auto" w:fill="EEEEEE"/>
+        <w:tabs>
+          <w:tab w:val="left" w:pos="916"/>
+          <w:tab w:val="left" w:pos="1832"/>
+          <w:tab w:val="left" w:pos="2748"/>
+          <w:tab w:val="left" w:pos="3664"/>
+          <w:tab w:val="left" w:pos="4580"/>
+          <w:tab w:val="left" w:pos="5496"/>
+          <w:tab w:val="left" w:pos="6412"/>
+          <w:tab w:val="left" w:pos="7328"/>
+          <w:tab w:val="left" w:pos="8244"/>
+          <w:tab w:val="left" w:pos="9160"/>
+          <w:tab w:val="left" w:pos="10076"/>
+          <w:tab w:val="left" w:pos="10992"/>
+          <w:tab w:val="left" w:pos="11908"/>
+          <w:tab w:val="left" w:pos="12824"/>
+          <w:tab w:val="left" w:pos="13740"/>
+          <w:tab w:val="left" w:pos="14656"/>
+        </w:tabs>
+        <w:spacing w:after="150" w:line="240" w:lineRule="atLeast"/>
+        <w:rPr>
+          <w:rFonts w:ascii="Consolas" w:eastAsia="Times New Roman" w:hAnsi="Consolas" w:cs="Courier New"/>
+          <w:color w:val="313131"/>
+          <w:sz w:val="20"/>
+          <w:szCs w:val="20"/>
+          <w:lang w:eastAsia="nl-NL"/>
+        </w:rPr>
+      </w:pPr>
+      <w:r>
+        <w:rPr>
+          <w:rFonts w:ascii="Consolas" w:eastAsia="Times New Roman" w:hAnsi="Consolas" w:cs="Courier New"/>
+          <w:color w:val="313131"/>
+          <w:sz w:val="20"/>
+          <w:szCs w:val="20"/>
+          <w:lang w:eastAsia="nl-NL"/>
+        </w:rPr>
+        <w:t>ENDIF</w:t>
+      </w:r>
+    </w:p>
+    <w:p>
+      <w:pPr>
+        <w:rPr>
+          <w:sz w:val="24"/>
+          <w:szCs w:val="28"/>
+        </w:rPr>
+      </w:pPr>
+      <w:r>
+        <w:rPr>
+          <w:sz w:val="24"/>
+          <w:szCs w:val="28"/>
+        </w:rPr>
+        <w:t xml:space="preserve">Om </w:t>
+      </w:r>
+      <w:proofErr w:type="spellStart"/>
+      <w:r>
+        <w:rPr>
+          <w:sz w:val="24"/>
+          <w:szCs w:val="28"/>
+        </w:rPr>
+        <w:t>decision</w:t>
+      </w:r>
+      <w:proofErr w:type="spellEnd"/>
+      <w:r>
+        <w:rPr>
+          <w:sz w:val="24"/>
+          <w:szCs w:val="28"/>
+        </w:rPr>
+        <w:t xml:space="preserve"> </w:t>
+      </w:r>
+      <w:proofErr w:type="spellStart"/>
+      <w:r>
+        <w:rPr>
+          <w:sz w:val="24"/>
+          <w:szCs w:val="28"/>
+        </w:rPr>
+        <w:t>coverage</w:t>
+      </w:r>
+      <w:proofErr w:type="spellEnd"/>
+      <w:r>
+        <w:rPr>
+          <w:sz w:val="24"/>
+          <w:szCs w:val="28"/>
+        </w:rPr>
+        <w:t xml:space="preserve"> te berekenen moet je kijken naar het minste aantal wegen die je moet nemen om alle beslissingen af te gaan.</w:t>
+      </w:r>
+    </w:p>
+    <w:p>
+      <w:pPr>
+        <w:pStyle w:val="Lijstalinea"/>
+        <w:numPr>
+          <w:ilvl w:val="0"/>
+          <w:numId w:val="2"/>
+        </w:numPr>
+        <w:rPr>
+          <w:sz w:val="24"/>
+          <w:szCs w:val="28"/>
+        </w:rPr>
+      </w:pPr>
+      <w:r>
+        <w:rPr>
+          <w:sz w:val="24"/>
+          <w:szCs w:val="28"/>
+        </w:rPr>
+        <w:t>1A-2C-3D-E-4G-5H</w:t>
+      </w:r>
+    </w:p>
+    <w:p>
+      <w:pPr>
+        <w:pStyle w:val="Lijstalinea"/>
+        <w:numPr>
+          <w:ilvl w:val="0"/>
+          <w:numId w:val="2"/>
+        </w:numPr>
+        <w:rPr>
+          <w:sz w:val="24"/>
+          <w:szCs w:val="28"/>
+        </w:rPr>
+      </w:pPr>
+      <w:r>
+        <w:rPr>
+          <w:sz w:val="24"/>
+          <w:szCs w:val="28"/>
+        </w:rPr>
+        <w:t>1A-2B-E-4F</w:t>
+      </w:r>
+    </w:p>
+    <w:p>
+      <w:pPr>
+        <w:rPr>
+          <w:sz w:val="24"/>
+          <w:szCs w:val="28"/>
+        </w:rPr>
+      </w:pPr>
+      <w:r>
+        <w:rPr>
+          <w:sz w:val="24"/>
+          <w:szCs w:val="28"/>
+        </w:rPr>
+        <w:t xml:space="preserve">Alle beslissingen zijn nu genomen dus de </w:t>
+      </w:r>
+      <w:proofErr w:type="spellStart"/>
+      <w:r>
+        <w:rPr>
+          <w:sz w:val="24"/>
+          <w:szCs w:val="28"/>
+        </w:rPr>
+        <w:t>d</w:t>
+      </w:r>
+      <w:bookmarkStart w:id="0" w:name="_GoBack"/>
+      <w:bookmarkEnd w:id="0"/>
+      <w:r>
+        <w:rPr>
+          <w:sz w:val="24"/>
+          <w:szCs w:val="28"/>
+        </w:rPr>
+        <w:t>ecision</w:t>
+      </w:r>
+      <w:proofErr w:type="spellEnd"/>
+      <w:r>
+        <w:rPr>
+          <w:sz w:val="24"/>
+          <w:szCs w:val="28"/>
+        </w:rPr>
+        <w:t xml:space="preserve"> </w:t>
+      </w:r>
+      <w:proofErr w:type="spellStart"/>
+      <w:r>
+        <w:rPr>
+          <w:sz w:val="24"/>
+          <w:szCs w:val="28"/>
+        </w:rPr>
+        <w:t>coverage</w:t>
+      </w:r>
+      <w:proofErr w:type="spellEnd"/>
+      <w:r>
+        <w:rPr>
+          <w:sz w:val="24"/>
+          <w:szCs w:val="28"/>
+        </w:rPr>
+        <w:t xml:space="preserve"> is 2.</w:t>
+      </w:r>
     </w:p>
     <w:sectPr>
       <w:pgSz w:w="11906" w:h="16838"/>
@@ -618,8 +2220,100 @@
       </w:rPr>
     </w:lvl>
   </w:abstractNum>
+  <w:abstractNum w:abstractNumId="1" w15:restartNumberingAfterBreak="0">
+    <w:nsid w:val="7A974115"/>
+    <w:multiLevelType w:val="hybridMultilevel"/>
+    <w:tmpl w:val="4E0A29C8"/>
+    <w:lvl w:ilvl="0" w:tplc="93268540">
+      <w:start w:val="1"/>
+      <w:numFmt w:val="decimal"/>
+      <w:lvlText w:val="(%1)"/>
+      <w:lvlJc w:val="left"/>
+      <w:pPr>
+        <w:ind w:left="720" w:hanging="360"/>
+      </w:pPr>
+      <w:rPr>
+        <w:rFonts w:hint="default"/>
+      </w:rPr>
+    </w:lvl>
+    <w:lvl w:ilvl="1" w:tplc="04130019" w:tentative="1">
+      <w:start w:val="1"/>
+      <w:numFmt w:val="lowerLetter"/>
+      <w:lvlText w:val="%2."/>
+      <w:lvlJc w:val="left"/>
+      <w:pPr>
+        <w:ind w:left="1440" w:hanging="360"/>
+      </w:pPr>
+    </w:lvl>
+    <w:lvl w:ilvl="2" w:tplc="0413001B" w:tentative="1">
+      <w:start w:val="1"/>
+      <w:numFmt w:val="lowerRoman"/>
+      <w:lvlText w:val="%3."/>
+      <w:lvlJc w:val="right"/>
+      <w:pPr>
+        <w:ind w:left="2160" w:hanging="180"/>
+      </w:pPr>
+    </w:lvl>
+    <w:lvl w:ilvl="3" w:tplc="0413000F" w:tentative="1">
+      <w:start w:val="1"/>
+      <w:numFmt w:val="decimal"/>
+      <w:lvlText w:val="%4."/>
+      <w:lvlJc w:val="left"/>
+      <w:pPr>
+        <w:ind w:left="2880" w:hanging="360"/>
+      </w:pPr>
+    </w:lvl>
+    <w:lvl w:ilvl="4" w:tplc="04130019" w:tentative="1">
+      <w:start w:val="1"/>
+      <w:numFmt w:val="lowerLetter"/>
+      <w:lvlText w:val="%5."/>
+      <w:lvlJc w:val="left"/>
+      <w:pPr>
+        <w:ind w:left="3600" w:hanging="360"/>
+      </w:pPr>
+    </w:lvl>
+    <w:lvl w:ilvl="5" w:tplc="0413001B" w:tentative="1">
+      <w:start w:val="1"/>
+      <w:numFmt w:val="lowerRoman"/>
+      <w:lvlText w:val="%6."/>
+      <w:lvlJc w:val="right"/>
+      <w:pPr>
+        <w:ind w:left="4320" w:hanging="180"/>
+      </w:pPr>
+    </w:lvl>
+    <w:lvl w:ilvl="6" w:tplc="0413000F" w:tentative="1">
+      <w:start w:val="1"/>
+      <w:numFmt w:val="decimal"/>
+      <w:lvlText w:val="%7."/>
+      <w:lvlJc w:val="left"/>
+      <w:pPr>
+        <w:ind w:left="5040" w:hanging="360"/>
+      </w:pPr>
+    </w:lvl>
+    <w:lvl w:ilvl="7" w:tplc="04130019" w:tentative="1">
+      <w:start w:val="1"/>
+      <w:numFmt w:val="lowerLetter"/>
+      <w:lvlText w:val="%8."/>
+      <w:lvlJc w:val="left"/>
+      <w:pPr>
+        <w:ind w:left="5760" w:hanging="360"/>
+      </w:pPr>
+    </w:lvl>
+    <w:lvl w:ilvl="8" w:tplc="0413001B" w:tentative="1">
+      <w:start w:val="1"/>
+      <w:numFmt w:val="lowerRoman"/>
+      <w:lvlText w:val="%9."/>
+      <w:lvlJc w:val="right"/>
+      <w:pPr>
+        <w:ind w:left="6480" w:hanging="180"/>
+      </w:pPr>
+    </w:lvl>
+  </w:abstractNum>
   <w:num w:numId="1">
     <w:abstractNumId w:val="0"/>
+  </w:num>
+  <w:num w:numId="2">
+    <w:abstractNumId w:val="1"/>
   </w:num>
 </w:numbering>
 </file>
@@ -1059,6 +2753,81 @@
       <w:rFonts w:eastAsiaTheme="minorEastAsia"/>
     </w:rPr>
   </w:style>
+  <w:style w:type="paragraph" w:styleId="HTML-voorafopgemaakt">
+    <w:name w:val="HTML Preformatted"/>
+    <w:basedOn w:val="Standaard"/>
+    <w:link w:val="HTML-voorafopgemaaktChar"/>
+    <w:uiPriority w:val="99"/>
+    <w:semiHidden/>
+    <w:unhideWhenUsed/>
+    <w:rsid w:val="00C7527F"/>
+    <w:pPr>
+      <w:tabs>
+        <w:tab w:val="left" w:pos="916"/>
+        <w:tab w:val="left" w:pos="1832"/>
+        <w:tab w:val="left" w:pos="2748"/>
+        <w:tab w:val="left" w:pos="3664"/>
+        <w:tab w:val="left" w:pos="4580"/>
+        <w:tab w:val="left" w:pos="5496"/>
+        <w:tab w:val="left" w:pos="6412"/>
+        <w:tab w:val="left" w:pos="7328"/>
+        <w:tab w:val="left" w:pos="8244"/>
+        <w:tab w:val="left" w:pos="9160"/>
+        <w:tab w:val="left" w:pos="10076"/>
+        <w:tab w:val="left" w:pos="10992"/>
+        <w:tab w:val="left" w:pos="11908"/>
+        <w:tab w:val="left" w:pos="12824"/>
+        <w:tab w:val="left" w:pos="13740"/>
+        <w:tab w:val="left" w:pos="14656"/>
+      </w:tabs>
+      <w:spacing w:after="0" w:line="240" w:lineRule="auto"/>
+    </w:pPr>
+    <w:rPr>
+      <w:rFonts w:ascii="Courier New" w:eastAsia="Times New Roman" w:hAnsi="Courier New" w:cs="Courier New"/>
+      <w:sz w:val="20"/>
+      <w:szCs w:val="20"/>
+      <w:lang w:eastAsia="nl-NL"/>
+    </w:rPr>
+  </w:style>
+  <w:style w:type="character" w:customStyle="1" w:styleId="HTML-voorafopgemaaktChar">
+    <w:name w:val="HTML - vooraf opgemaakt Char"/>
+    <w:basedOn w:val="Standaardalinea-lettertype"/>
+    <w:link w:val="HTML-voorafopgemaakt"/>
+    <w:uiPriority w:val="99"/>
+    <w:semiHidden/>
+    <w:rsid w:val="00C7527F"/>
+    <w:rPr>
+      <w:rFonts w:ascii="Courier New" w:eastAsia="Times New Roman" w:hAnsi="Courier New" w:cs="Courier New"/>
+      <w:sz w:val="20"/>
+      <w:szCs w:val="20"/>
+      <w:lang w:eastAsia="nl-NL"/>
+    </w:rPr>
+  </w:style>
+  <w:style w:type="character" w:customStyle="1" w:styleId="typ">
+    <w:name w:val="typ"/>
+    <w:basedOn w:val="Standaardalinea-lettertype"/>
+    <w:rsid w:val="00C7527F"/>
+  </w:style>
+  <w:style w:type="character" w:customStyle="1" w:styleId="pln">
+    <w:name w:val="pln"/>
+    <w:basedOn w:val="Standaardalinea-lettertype"/>
+    <w:rsid w:val="00C7527F"/>
+  </w:style>
+  <w:style w:type="character" w:customStyle="1" w:styleId="pun">
+    <w:name w:val="pun"/>
+    <w:basedOn w:val="Standaardalinea-lettertype"/>
+    <w:rsid w:val="00C7527F"/>
+  </w:style>
+  <w:style w:type="character" w:customStyle="1" w:styleId="lit">
+    <w:name w:val="lit"/>
+    <w:basedOn w:val="Standaardalinea-lettertype"/>
+    <w:rsid w:val="00C7527F"/>
+  </w:style>
+  <w:style w:type="character" w:customStyle="1" w:styleId="str">
+    <w:name w:val="str"/>
+    <w:basedOn w:val="Standaardalinea-lettertype"/>
+    <w:rsid w:val="00C7527F"/>
+  </w:style>
 </w:styles>
 </file>
 

</xml_diff>

<commit_message>
aanpassing ontwikkel document en diagram
</commit_message>
<xml_diff>
--- a/OntwikkelDocument.docx
+++ b/OntwikkelDocument.docx
@@ -4,7 +4,12 @@
   <w:body>
     <w:p>
       <w:pPr>
-        <w:pStyle w:val="Title"/>
+        <w:pStyle w:val="Titel"/>
+      </w:pPr>
+    </w:p>
+    <w:p>
+      <w:pPr>
+        <w:pStyle w:val="Titel"/>
       </w:pPr>
       <w:r>
         <w:t xml:space="preserve">Ontwikkel </w:t>
@@ -15,7 +20,7 @@
     </w:p>
     <w:p>
       <w:pPr>
-        <w:pStyle w:val="Heading1"/>
+        <w:pStyle w:val="Kop1"/>
       </w:pPr>
       <w:r>
         <w:t>Beschrijving systeem eisen.</w:t>
@@ -28,7 +33,7 @@
     </w:p>
     <w:p>
       <w:pPr>
-        <w:pStyle w:val="ListParagraph"/>
+        <w:pStyle w:val="Lijstalinea"/>
         <w:numPr>
           <w:ilvl w:val="0"/>
           <w:numId w:val="4"/>
@@ -49,7 +54,7 @@
     </w:p>
     <w:p>
       <w:pPr>
-        <w:pStyle w:val="ListParagraph"/>
+        <w:pStyle w:val="Lijstalinea"/>
         <w:numPr>
           <w:ilvl w:val="0"/>
           <w:numId w:val="4"/>
@@ -64,7 +69,7 @@
     </w:p>
     <w:p>
       <w:pPr>
-        <w:pStyle w:val="ListParagraph"/>
+        <w:pStyle w:val="Lijstalinea"/>
         <w:numPr>
           <w:ilvl w:val="0"/>
           <w:numId w:val="4"/>
@@ -90,7 +95,7 @@
     </w:p>
     <w:p>
       <w:pPr>
-        <w:pStyle w:val="ListParagraph"/>
+        <w:pStyle w:val="Lijstalinea"/>
         <w:numPr>
           <w:ilvl w:val="0"/>
           <w:numId w:val="4"/>
@@ -105,7 +110,7 @@
     </w:p>
     <w:p>
       <w:pPr>
-        <w:pStyle w:val="ListParagraph"/>
+        <w:pStyle w:val="Lijstalinea"/>
         <w:numPr>
           <w:ilvl w:val="0"/>
           <w:numId w:val="4"/>
@@ -120,7 +125,7 @@
     </w:p>
     <w:p>
       <w:pPr>
-        <w:pStyle w:val="ListParagraph"/>
+        <w:pStyle w:val="Lijstalinea"/>
         <w:numPr>
           <w:ilvl w:val="0"/>
           <w:numId w:val="4"/>
@@ -158,7 +163,7 @@
     </w:p>
     <w:p>
       <w:pPr>
-        <w:pStyle w:val="ListParagraph"/>
+        <w:pStyle w:val="Lijstalinea"/>
         <w:numPr>
           <w:ilvl w:val="0"/>
           <w:numId w:val="4"/>
@@ -182,7 +187,7 @@
     </w:p>
     <w:p>
       <w:pPr>
-        <w:pStyle w:val="ListParagraph"/>
+        <w:pStyle w:val="Lijstalinea"/>
         <w:numPr>
           <w:ilvl w:val="0"/>
           <w:numId w:val="4"/>
@@ -206,7 +211,7 @@
     </w:p>
     <w:p>
       <w:pPr>
-        <w:pStyle w:val="ListParagraph"/>
+        <w:pStyle w:val="Lijstalinea"/>
         <w:numPr>
           <w:ilvl w:val="0"/>
           <w:numId w:val="4"/>
@@ -224,7 +229,7 @@
     </w:p>
     <w:p>
       <w:pPr>
-        <w:pStyle w:val="ListParagraph"/>
+        <w:pStyle w:val="Lijstalinea"/>
         <w:numPr>
           <w:ilvl w:val="0"/>
           <w:numId w:val="4"/>
@@ -239,7 +244,7 @@
     </w:p>
     <w:p>
       <w:pPr>
-        <w:pStyle w:val="ListParagraph"/>
+        <w:pStyle w:val="Lijstalinea"/>
         <w:numPr>
           <w:ilvl w:val="0"/>
           <w:numId w:val="4"/>
@@ -280,7 +285,7 @@
     </w:p>
     <w:p>
       <w:pPr>
-        <w:pStyle w:val="ListParagraph"/>
+        <w:pStyle w:val="Lijstalinea"/>
         <w:numPr>
           <w:ilvl w:val="0"/>
           <w:numId w:val="4"/>
@@ -309,7 +314,7 @@
     </w:p>
     <w:p>
       <w:pPr>
-        <w:pStyle w:val="ListParagraph"/>
+        <w:pStyle w:val="Lijstalinea"/>
         <w:numPr>
           <w:ilvl w:val="0"/>
           <w:numId w:val="4"/>
@@ -321,7 +326,7 @@
     </w:p>
     <w:p>
       <w:pPr>
-        <w:pStyle w:val="ListParagraph"/>
+        <w:pStyle w:val="Lijstalinea"/>
         <w:numPr>
           <w:ilvl w:val="0"/>
           <w:numId w:val="4"/>
@@ -333,7 +338,7 @@
     </w:p>
     <w:p>
       <w:pPr>
-        <w:pStyle w:val="ListParagraph"/>
+        <w:pStyle w:val="Lijstalinea"/>
         <w:numPr>
           <w:ilvl w:val="0"/>
           <w:numId w:val="4"/>
@@ -354,7 +359,7 @@
     </w:p>
     <w:p>
       <w:pPr>
-        <w:pStyle w:val="ListParagraph"/>
+        <w:pStyle w:val="Lijstalinea"/>
         <w:numPr>
           <w:ilvl w:val="0"/>
           <w:numId w:val="4"/>
@@ -376,7 +381,7 @@
     </w:p>
     <w:p>
       <w:pPr>
-        <w:pStyle w:val="Heading1"/>
+        <w:pStyle w:val="Kop1"/>
       </w:pPr>
       <w:r>
         <w:lastRenderedPageBreak/>
@@ -387,6 +392,7 @@
       </w:r>
     </w:p>
     <w:p>
+      <w:bookmarkStart w:id="0" w:name="_GoBack"/>
       <w:r>
         <w:rPr>
           <w:noProof/>
@@ -394,8 +400,8 @@
         </w:rPr>
         <w:drawing>
           <wp:inline distT="0" distB="0" distL="0" distR="0">
-            <wp:extent cx="5760720" cy="4895850"/>
-            <wp:effectExtent l="0" t="0" r="0" b="0"/>
+            <wp:extent cx="5760720" cy="4681478"/>
+            <wp:effectExtent l="0" t="0" r="0" b="5080"/>
             <wp:docPr id="2" name="Afbeelding 2"/>
             <wp:cNvGraphicFramePr>
               <a:graphicFrameLocks xmlns:a="http://schemas.openxmlformats.org/drawingml/2006/main" noChangeAspect="1"/>
@@ -422,7 +428,7 @@
                   <pic:spPr>
                     <a:xfrm>
                       <a:off x="0" y="0"/>
-                      <a:ext cx="5760720" cy="4895850"/>
+                      <a:ext cx="5760720" cy="4681478"/>
                     </a:xfrm>
                     <a:prstGeom prst="rect">
                       <a:avLst/>
@@ -434,6 +440,7 @@
           </wp:inline>
         </w:drawing>
       </w:r>
+      <w:bookmarkEnd w:id="0"/>
     </w:p>
     <w:p>
       <w:r>
@@ -458,14 +465,12 @@
     </w:p>
     <w:p>
       <w:pPr>
-        <w:pStyle w:val="Heading1"/>
+        <w:pStyle w:val="Kop1"/>
       </w:pPr>
       <w:r>
         <w:lastRenderedPageBreak/>
         <w:t>Design Klasse diagram</w:t>
       </w:r>
-      <w:bookmarkStart w:id="0" w:name="_GoBack"/>
-      <w:bookmarkEnd w:id="0"/>
     </w:p>
     <w:p>
       <w:pPr>
@@ -527,16 +532,18 @@
       </w:r>
     </w:p>
     <w:p>
+      <w:r>
+        <w:t>Tijdens het programmeren kwamen we er achter dat om functies werkend te maken ze gegevens van de andere objecten nodig hadden. Wij hebben om die reden besloten om de velden en de player objecten in een level object te zetten zodat ze gemakkelijk naar elkaar konden navigeren. Vervolgens hebben we het level mee gegeven aan de gamefieldviewer waar de grafische kant zoals de technische kant van het spel.</w:t>
+      </w:r>
+    </w:p>
+    <w:p>
       <w:pPr>
         <w:rPr>
           <w:b/>
         </w:rPr>
       </w:pPr>
       <w:r>
-        <w:t>We hebben ervoor gekozen om Walkway, Barricade, Wall en EndField, Child klasse te maken van Field om ervoor te zorgen dat we al deze objecten gemakkelijk in een 2demencionale array</w:t>
-      </w:r>
-      <w:r>
-        <w:t xml:space="preserve"> kunnen stoppen.</w:t>
+        <w:t xml:space="preserve"> Wij hebben besloten om de technische kant in de keylistener van gamefieldviewer te maken omdat daar tijdens het lopen de positie van de speler wordt bepaald. En in de plaats van die positie ergens anders weer op te vragen, hebben wij besloten om gelijk te controleren op welk veld de speler staat en welke er om hem heen liggen. Hierdoor weet de keylistener meteen wat de opties van de speler zijn.</w:t>
       </w:r>
       <w:r>
         <w:rPr>
@@ -547,7 +554,7 @@
     </w:p>
     <w:p>
       <w:pPr>
-        <w:pStyle w:val="Heading1"/>
+        <w:pStyle w:val="Kop1"/>
       </w:pPr>
       <w:r>
         <w:lastRenderedPageBreak/>
@@ -652,7 +659,7 @@
     </w:p>
     <w:p>
       <w:pPr>
-        <w:pStyle w:val="Heading1"/>
+        <w:pStyle w:val="Kop1"/>
       </w:pPr>
       <w:r>
         <w:lastRenderedPageBreak/>
@@ -1677,7 +1684,7 @@
     </w:p>
     <w:p>
       <w:pPr>
-        <w:pStyle w:val="ListParagraph"/>
+        <w:pStyle w:val="Lijstalinea"/>
         <w:numPr>
           <w:ilvl w:val="0"/>
           <w:numId w:val="3"/>
@@ -1689,7 +1696,7 @@
     </w:p>
     <w:p>
       <w:pPr>
-        <w:pStyle w:val="ListParagraph"/>
+        <w:pStyle w:val="Lijstalinea"/>
         <w:numPr>
           <w:ilvl w:val="0"/>
           <w:numId w:val="3"/>
@@ -2572,15 +2579,15 @@
     <w:lsdException w:name="List Table 6 Colorful Accent 6" w:uiPriority="51"/>
     <w:lsdException w:name="List Table 7 Colorful Accent 6" w:uiPriority="52"/>
   </w:latentStyles>
-  <w:style w:type="paragraph" w:default="1" w:styleId="Normal">
+  <w:style w:type="paragraph" w:default="1" w:styleId="Standaard">
     <w:name w:val="Normal"/>
     <w:qFormat/>
   </w:style>
-  <w:style w:type="paragraph" w:styleId="Heading1">
+  <w:style w:type="paragraph" w:styleId="Kop1">
     <w:name w:val="heading 1"/>
-    <w:basedOn w:val="Normal"/>
-    <w:next w:val="Normal"/>
-    <w:link w:val="Heading1Char"/>
+    <w:basedOn w:val="Standaard"/>
+    <w:next w:val="Standaard"/>
+    <w:link w:val="Kop1Char"/>
     <w:uiPriority w:val="9"/>
     <w:qFormat/>
     <w:rsid w:val="00EB4EBE"/>
@@ -2597,13 +2604,13 @@
       <w:szCs w:val="32"/>
     </w:rPr>
   </w:style>
-  <w:style w:type="character" w:default="1" w:styleId="DefaultParagraphFont">
+  <w:style w:type="character" w:default="1" w:styleId="Standaardalinea-lettertype">
     <w:name w:val="Default Paragraph Font"/>
     <w:uiPriority w:val="1"/>
     <w:semiHidden/>
     <w:unhideWhenUsed/>
   </w:style>
-  <w:style w:type="table" w:default="1" w:styleId="TableNormal">
+  <w:style w:type="table" w:default="1" w:styleId="Standaardtabel">
     <w:name w:val="Normal Table"/>
     <w:uiPriority w:val="99"/>
     <w:semiHidden/>
@@ -2618,15 +2625,15 @@
       </w:tblCellMar>
     </w:tblPr>
   </w:style>
-  <w:style w:type="numbering" w:default="1" w:styleId="NoList">
+  <w:style w:type="numbering" w:default="1" w:styleId="Geenlijst">
     <w:name w:val="No List"/>
     <w:uiPriority w:val="99"/>
     <w:semiHidden/>
     <w:unhideWhenUsed/>
   </w:style>
-  <w:style w:type="paragraph" w:styleId="ListParagraph">
+  <w:style w:type="paragraph" w:styleId="Lijstalinea">
     <w:name w:val="List Paragraph"/>
-    <w:basedOn w:val="Normal"/>
+    <w:basedOn w:val="Standaard"/>
     <w:uiPriority w:val="34"/>
     <w:qFormat/>
     <w:rsid w:val="00533F15"/>
@@ -2638,10 +2645,10 @@
       <w:rFonts w:eastAsiaTheme="minorEastAsia"/>
     </w:rPr>
   </w:style>
-  <w:style w:type="paragraph" w:styleId="HTMLPreformatted">
+  <w:style w:type="paragraph" w:styleId="HTML-voorafopgemaakt">
     <w:name w:val="HTML Preformatted"/>
-    <w:basedOn w:val="Normal"/>
-    <w:link w:val="HTMLPreformattedChar"/>
+    <w:basedOn w:val="Standaard"/>
+    <w:link w:val="HTML-voorafopgemaaktChar"/>
     <w:uiPriority w:val="99"/>
     <w:semiHidden/>
     <w:unhideWhenUsed/>
@@ -2674,10 +2681,10 @@
       <w:lang w:eastAsia="nl-NL"/>
     </w:rPr>
   </w:style>
-  <w:style w:type="character" w:customStyle="1" w:styleId="HTMLPreformattedChar">
-    <w:name w:val="HTML Preformatted Char"/>
-    <w:basedOn w:val="DefaultParagraphFont"/>
-    <w:link w:val="HTMLPreformatted"/>
+  <w:style w:type="character" w:customStyle="1" w:styleId="HTML-voorafopgemaaktChar">
+    <w:name w:val="HTML - vooraf opgemaakt Char"/>
+    <w:basedOn w:val="Standaardalinea-lettertype"/>
+    <w:link w:val="HTML-voorafopgemaakt"/>
     <w:uiPriority w:val="99"/>
     <w:semiHidden/>
     <w:rsid w:val="00C7527F"/>
@@ -2690,33 +2697,33 @@
   </w:style>
   <w:style w:type="character" w:customStyle="1" w:styleId="typ">
     <w:name w:val="typ"/>
-    <w:basedOn w:val="DefaultParagraphFont"/>
+    <w:basedOn w:val="Standaardalinea-lettertype"/>
     <w:rsid w:val="00C7527F"/>
   </w:style>
   <w:style w:type="character" w:customStyle="1" w:styleId="pln">
     <w:name w:val="pln"/>
-    <w:basedOn w:val="DefaultParagraphFont"/>
+    <w:basedOn w:val="Standaardalinea-lettertype"/>
     <w:rsid w:val="00C7527F"/>
   </w:style>
   <w:style w:type="character" w:customStyle="1" w:styleId="pun">
     <w:name w:val="pun"/>
-    <w:basedOn w:val="DefaultParagraphFont"/>
+    <w:basedOn w:val="Standaardalinea-lettertype"/>
     <w:rsid w:val="00C7527F"/>
   </w:style>
   <w:style w:type="character" w:customStyle="1" w:styleId="lit">
     <w:name w:val="lit"/>
-    <w:basedOn w:val="DefaultParagraphFont"/>
+    <w:basedOn w:val="Standaardalinea-lettertype"/>
     <w:rsid w:val="00C7527F"/>
   </w:style>
   <w:style w:type="character" w:customStyle="1" w:styleId="str">
     <w:name w:val="str"/>
-    <w:basedOn w:val="DefaultParagraphFont"/>
+    <w:basedOn w:val="Standaardalinea-lettertype"/>
     <w:rsid w:val="00C7527F"/>
   </w:style>
-  <w:style w:type="character" w:customStyle="1" w:styleId="Heading1Char">
-    <w:name w:val="Heading 1 Char"/>
-    <w:basedOn w:val="DefaultParagraphFont"/>
-    <w:link w:val="Heading1"/>
+  <w:style w:type="character" w:customStyle="1" w:styleId="Kop1Char">
+    <w:name w:val="Kop 1 Char"/>
+    <w:basedOn w:val="Standaardalinea-lettertype"/>
+    <w:link w:val="Kop1"/>
     <w:uiPriority w:val="9"/>
     <w:rsid w:val="00EB4EBE"/>
     <w:rPr>
@@ -2726,11 +2733,11 @@
       <w:szCs w:val="32"/>
     </w:rPr>
   </w:style>
-  <w:style w:type="paragraph" w:styleId="Title">
+  <w:style w:type="paragraph" w:styleId="Titel">
     <w:name w:val="Title"/>
-    <w:basedOn w:val="Normal"/>
-    <w:next w:val="Normal"/>
-    <w:link w:val="TitleChar"/>
+    <w:basedOn w:val="Standaard"/>
+    <w:next w:val="Standaard"/>
+    <w:link w:val="TitelChar"/>
     <w:uiPriority w:val="10"/>
     <w:qFormat/>
     <w:rsid w:val="00EB4EBE"/>
@@ -2746,10 +2753,10 @@
       <w:szCs w:val="56"/>
     </w:rPr>
   </w:style>
-  <w:style w:type="character" w:customStyle="1" w:styleId="TitleChar">
-    <w:name w:val="Title Char"/>
-    <w:basedOn w:val="DefaultParagraphFont"/>
-    <w:link w:val="Title"/>
+  <w:style w:type="character" w:customStyle="1" w:styleId="TitelChar">
+    <w:name w:val="Titel Char"/>
+    <w:basedOn w:val="Standaardalinea-lettertype"/>
+    <w:link w:val="Titel"/>
     <w:uiPriority w:val="10"/>
     <w:rsid w:val="00EB4EBE"/>
     <w:rPr>
@@ -2760,10 +2767,10 @@
       <w:szCs w:val="56"/>
     </w:rPr>
   </w:style>
-  <w:style w:type="paragraph" w:styleId="Header">
+  <w:style w:type="paragraph" w:styleId="Koptekst">
     <w:name w:val="header"/>
-    <w:basedOn w:val="Normal"/>
-    <w:link w:val="HeaderChar"/>
+    <w:basedOn w:val="Standaard"/>
+    <w:link w:val="KoptekstChar"/>
     <w:uiPriority w:val="99"/>
     <w:unhideWhenUsed/>
     <w:rsid w:val="00AE7944"/>
@@ -2775,17 +2782,17 @@
       <w:spacing w:after="0" w:line="240" w:lineRule="auto"/>
     </w:pPr>
   </w:style>
-  <w:style w:type="character" w:customStyle="1" w:styleId="HeaderChar">
-    <w:name w:val="Header Char"/>
-    <w:basedOn w:val="DefaultParagraphFont"/>
-    <w:link w:val="Header"/>
+  <w:style w:type="character" w:customStyle="1" w:styleId="KoptekstChar">
+    <w:name w:val="Koptekst Char"/>
+    <w:basedOn w:val="Standaardalinea-lettertype"/>
+    <w:link w:val="Koptekst"/>
     <w:uiPriority w:val="99"/>
     <w:rsid w:val="00AE7944"/>
   </w:style>
-  <w:style w:type="paragraph" w:styleId="Footer">
+  <w:style w:type="paragraph" w:styleId="Voettekst">
     <w:name w:val="footer"/>
-    <w:basedOn w:val="Normal"/>
-    <w:link w:val="FooterChar"/>
+    <w:basedOn w:val="Standaard"/>
+    <w:link w:val="VoettekstChar"/>
     <w:uiPriority w:val="99"/>
     <w:unhideWhenUsed/>
     <w:rsid w:val="00AE7944"/>
@@ -2797,10 +2804,10 @@
       <w:spacing w:after="0" w:line="240" w:lineRule="auto"/>
     </w:pPr>
   </w:style>
-  <w:style w:type="character" w:customStyle="1" w:styleId="FooterChar">
-    <w:name w:val="Footer Char"/>
-    <w:basedOn w:val="DefaultParagraphFont"/>
-    <w:link w:val="Footer"/>
+  <w:style w:type="character" w:customStyle="1" w:styleId="VoettekstChar">
+    <w:name w:val="Voettekst Char"/>
+    <w:basedOn w:val="Standaardalinea-lettertype"/>
+    <w:link w:val="Voettekst"/>
     <w:uiPriority w:val="99"/>
     <w:rsid w:val="00AE7944"/>
   </w:style>

</xml_diff>